<commit_message>
tietotaulujen luontia muutettu suunnittelukuvastossa
</commit_message>
<xml_diff>
--- a/suunnittelukuvasto-pointfight.docx
+++ b/suunnittelukuvasto-pointfight.docx
@@ -265,7 +265,7 @@
                   </wp:anchor>
                 </w:drawing>
               </mc:Choice>
-              <mc:Fallback xmlns:a="http://schemas.openxmlformats.org/drawingml/2006/main" xmlns:pic="http://schemas.openxmlformats.org/drawingml/2006/picture" xmlns:a14="http://schemas.microsoft.com/office/drawing/2010/main">
+              <mc:Fallback xmlns:a14="http://schemas.microsoft.com/office/drawing/2010/main" xmlns:pic="http://schemas.openxmlformats.org/drawingml/2006/picture" xmlns:a="http://schemas.openxmlformats.org/drawingml/2006/main">
                 <w:pict w14:anchorId="71FFF4EE">
                   <v:group id="Ryhmä 149" style="position:absolute;margin-left:0;margin-top:0;width:8in;height:95.7pt;z-index:251658243;mso-width-percent:941;mso-height-percent:121;mso-top-percent:23;mso-position-horizontal:center;mso-position-horizontal-relative:page;mso-position-vertical-relative:page;mso-width-percent:941;mso-height-percent:121;mso-top-percent:23" coordsize="73152,12161" coordorigin="" o:spid="_x0000_s1026" w14:anchorId="579B45E5" o:gfxdata="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">
                     <v:shape id="Suorakulmio 51" style="position:absolute;width:73152;height:11303;visibility:visible;mso-wrap-style:square;v-text-anchor:middle" coordsize="7312660,1129665" o:spid="_x0000_s1027" fillcolor="#4472c4 [3204]" stroked="f" strokeweight="1pt" path="m,l7312660,r,1129665l3619500,733425,,1091565,,xe" o:gfxdata="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">
@@ -405,8 +405,19 @@
                                         <w:szCs w:val="28"/>
                                         <w:lang w:val="en-US"/>
                                       </w:rPr>
-                                      <w:t>-tiimi</w:t>
+                                      <w:t>-</w:t>
                                     </w:r>
+                                    <w:proofErr w:type="spellStart"/>
+                                    <w:r>
+                                      <w:rPr>
+                                        <w:color w:val="595959" w:themeColor="text1" w:themeTint="A6"/>
+                                        <w:sz w:val="28"/>
+                                        <w:szCs w:val="28"/>
+                                        <w:lang w:val="en-US"/>
+                                      </w:rPr>
+                                      <w:t>tiimi</w:t>
+                                    </w:r>
+                                    <w:proofErr w:type="spellEnd"/>
                                   </w:p>
                                 </w:sdtContent>
                               </w:sdt>
@@ -437,6 +448,7 @@
                                   </w:sdtPr>
                                   <w:sdtEndPr/>
                                   <w:sdtContent>
+                                    <w:proofErr w:type="spellStart"/>
                                     <w:r>
                                       <w:rPr>
                                         <w:color w:val="595959" w:themeColor="text1" w:themeTint="A6"/>
@@ -444,7 +456,27 @@
                                         <w:szCs w:val="18"/>
                                         <w:lang w:val="en-US"/>
                                       </w:rPr>
-                                      <w:t>Ronja K</w:t>
+                                      <w:t>Ronja</w:t>
+                                    </w:r>
+                                    <w:proofErr w:type="spellEnd"/>
+                                    <w:r>
+                                      <w:rPr>
+                                        <w:color w:val="595959" w:themeColor="text1" w:themeTint="A6"/>
+                                        <w:sz w:val="18"/>
+                                        <w:szCs w:val="18"/>
+                                        <w:lang w:val="en-US"/>
+                                      </w:rPr>
+                                      <w:t xml:space="preserve"> </w:t>
+                                    </w:r>
+                                    <w:proofErr w:type="spellStart"/>
+                                    <w:r>
+                                      <w:rPr>
+                                        <w:color w:val="595959" w:themeColor="text1" w:themeTint="A6"/>
+                                        <w:sz w:val="18"/>
+                                        <w:szCs w:val="18"/>
+                                        <w:lang w:val="en-US"/>
+                                      </w:rPr>
+                                      <w:t>K</w:t>
                                     </w:r>
                                     <w:r>
                                       <w:rPr>
@@ -453,8 +485,19 @@
                                         <w:szCs w:val="18"/>
                                         <w:lang w:val="en-US"/>
                                       </w:rPr>
-                                      <w:t xml:space="preserve">askela, Toni </w:t>
+                                      <w:t>askela</w:t>
                                     </w:r>
+                                    <w:proofErr w:type="spellEnd"/>
+                                    <w:r>
+                                      <w:rPr>
+                                        <w:color w:val="595959" w:themeColor="text1" w:themeTint="A6"/>
+                                        <w:sz w:val="18"/>
+                                        <w:szCs w:val="18"/>
+                                        <w:lang w:val="en-US"/>
+                                      </w:rPr>
+                                      <w:t xml:space="preserve">, Toni </w:t>
+                                    </w:r>
+                                    <w:proofErr w:type="spellStart"/>
                                     <w:r>
                                       <w:rPr>
                                         <w:color w:val="595959" w:themeColor="text1" w:themeTint="A6"/>
@@ -464,6 +507,7 @@
                                       </w:rPr>
                                       <w:t>Rehnman</w:t>
                                     </w:r>
+                                    <w:proofErr w:type="spellEnd"/>
                                   </w:sdtContent>
                                 </w:sdt>
                               </w:p>
@@ -701,6 +745,7 @@
                                     <w:lang w:val="fi-FI"/>
                                   </w:rPr>
                                 </w:pPr>
+                                <w:proofErr w:type="spellStart"/>
                                 <w:r>
                                   <w:rPr>
                                     <w:color w:val="4472C4" w:themeColor="accent1"/>
@@ -708,7 +753,17 @@
                                     <w:szCs w:val="28"/>
                                     <w:lang w:val="fi-FI"/>
                                   </w:rPr>
-                                  <w:t>Scrum ja ohjelmistotuotannon menetelmät -kurssi</w:t>
+                                  <w:t>Scrum</w:t>
+                                </w:r>
+                                <w:proofErr w:type="spellEnd"/>
+                                <w:r>
+                                  <w:rPr>
+                                    <w:color w:val="4472C4" w:themeColor="accent1"/>
+                                    <w:sz w:val="28"/>
+                                    <w:szCs w:val="28"/>
+                                    <w:lang w:val="fi-FI"/>
+                                  </w:rPr>
+                                  <w:t xml:space="preserve"> ja ohjelmistotuotannon menetelmät -kurssi</w:t>
                                 </w:r>
                                 <w:r>
                                   <w:rPr>
@@ -736,8 +791,19 @@
                                     <w:szCs w:val="28"/>
                                     <w:lang w:val="fi-FI"/>
                                   </w:rPr>
-                                  <w:t>, Careeria</w:t>
+                                  <w:t xml:space="preserve">, </w:t>
                                 </w:r>
+                                <w:proofErr w:type="spellStart"/>
+                                <w:r>
+                                  <w:rPr>
+                                    <w:color w:val="4472C4" w:themeColor="accent1"/>
+                                    <w:sz w:val="28"/>
+                                    <w:szCs w:val="28"/>
+                                    <w:lang w:val="fi-FI"/>
+                                  </w:rPr>
+                                  <w:t>Careeria</w:t>
+                                </w:r>
+                                <w:proofErr w:type="spellEnd"/>
                               </w:p>
                             </w:txbxContent>
                           </wps:txbx>
@@ -965,8 +1031,18 @@
                                         <w:sz w:val="36"/>
                                         <w:szCs w:val="36"/>
                                       </w:rPr>
-                                      <w:t>Point Fight</w:t>
+                                      <w:t xml:space="preserve">Point </w:t>
                                     </w:r>
+                                    <w:proofErr w:type="spellStart"/>
+                                    <w:r>
+                                      <w:rPr>
+                                        <w:color w:val="404040" w:themeColor="text1" w:themeTint="BF"/>
+                                        <w:sz w:val="36"/>
+                                        <w:szCs w:val="36"/>
+                                      </w:rPr>
+                                      <w:t>Fight</w:t>
+                                    </w:r>
+                                    <w:proofErr w:type="spellEnd"/>
                                   </w:sdtContent>
                                 </w:sdt>
                                 <w:r>
@@ -1139,9 +1215,11 @@
           <w:pPr>
             <w:pStyle w:val="Sisllysluettelonotsikko"/>
           </w:pPr>
+          <w:proofErr w:type="spellStart"/>
           <w:r>
             <w:t>Sisällysluettelo</w:t>
           </w:r>
+          <w:proofErr w:type="spellEnd"/>
         </w:p>
         <w:p>
           <w:pPr>
@@ -2460,18 +2538,54 @@
         <w:rPr>
           <w:rFonts w:ascii="Calibri" w:eastAsia="Calibri" w:hAnsi="Calibri" w:cs="Calibri"/>
         </w:rPr>
-        <w:t xml:space="preserve"> Codea, Adobe Illustratoria</w:t>
-      </w:r>
+        <w:t xml:space="preserve"> </w:t>
+      </w:r>
+      <w:proofErr w:type="spellStart"/>
       <w:r>
         <w:rPr>
           <w:rFonts w:ascii="Calibri" w:eastAsia="Calibri" w:hAnsi="Calibri" w:cs="Calibri"/>
         </w:rPr>
-        <w:t>, Adobe Photoshopia ja Adobe After Effectsiä</w:t>
-      </w:r>
+        <w:t>Codea</w:t>
+      </w:r>
+      <w:proofErr w:type="spellEnd"/>
       <w:r>
         <w:rPr>
           <w:rFonts w:ascii="Calibri" w:eastAsia="Calibri" w:hAnsi="Calibri" w:cs="Calibri"/>
         </w:rPr>
+        <w:t>, Adobe Illustratoria</w:t>
+      </w:r>
+      <w:r>
+        <w:rPr>
+          <w:rFonts w:ascii="Calibri" w:eastAsia="Calibri" w:hAnsi="Calibri" w:cs="Calibri"/>
+        </w:rPr>
+        <w:t xml:space="preserve">, Adobe Photoshopia ja Adobe </w:t>
+      </w:r>
+      <w:proofErr w:type="spellStart"/>
+      <w:r>
+        <w:rPr>
+          <w:rFonts w:ascii="Calibri" w:eastAsia="Calibri" w:hAnsi="Calibri" w:cs="Calibri"/>
+        </w:rPr>
+        <w:t>After</w:t>
+      </w:r>
+      <w:proofErr w:type="spellEnd"/>
+      <w:r>
+        <w:rPr>
+          <w:rFonts w:ascii="Calibri" w:eastAsia="Calibri" w:hAnsi="Calibri" w:cs="Calibri"/>
+        </w:rPr>
+        <w:t xml:space="preserve"> </w:t>
+      </w:r>
+      <w:proofErr w:type="spellStart"/>
+      <w:r>
+        <w:rPr>
+          <w:rFonts w:ascii="Calibri" w:eastAsia="Calibri" w:hAnsi="Calibri" w:cs="Calibri"/>
+        </w:rPr>
+        <w:t>Effectsiä</w:t>
+      </w:r>
+      <w:proofErr w:type="spellEnd"/>
+      <w:r>
+        <w:rPr>
+          <w:rFonts w:ascii="Calibri" w:eastAsia="Calibri" w:hAnsi="Calibri" w:cs="Calibri"/>
+        </w:rPr>
         <w:t xml:space="preserve">. Ohjelmointikielenä käytetään </w:t>
       </w:r>
       <w:r>
@@ -2490,7 +2604,21 @@
         <w:rPr>
           <w:rFonts w:ascii="Calibri" w:eastAsia="Calibri" w:hAnsi="Calibri" w:cs="Calibri"/>
         </w:rPr>
-        <w:t>Amazon Web Services(AWS)</w:t>
+        <w:t xml:space="preserve">Amazon Web </w:t>
+      </w:r>
+      <w:proofErr w:type="gramStart"/>
+      <w:r>
+        <w:rPr>
+          <w:rFonts w:ascii="Calibri" w:eastAsia="Calibri" w:hAnsi="Calibri" w:cs="Calibri"/>
+        </w:rPr>
+        <w:t>Services(</w:t>
+      </w:r>
+      <w:proofErr w:type="gramEnd"/>
+      <w:r>
+        <w:rPr>
+          <w:rFonts w:ascii="Calibri" w:eastAsia="Calibri" w:hAnsi="Calibri" w:cs="Calibri"/>
+        </w:rPr>
+        <w:t>AWS)</w:t>
       </w:r>
       <w:r>
         <w:rPr>
@@ -2517,6 +2645,7 @@
         </w:rPr>
         <w:t xml:space="preserve">valmis sovellus julkaistaan </w:t>
       </w:r>
+      <w:proofErr w:type="gramStart"/>
       <w:r>
         <w:rPr>
           <w:rFonts w:ascii="Calibri" w:eastAsia="Calibri" w:hAnsi="Calibri" w:cs="Calibri"/>
@@ -2531,6 +2660,7 @@
         </w:rPr>
         <w:t>.</w:t>
       </w:r>
+      <w:proofErr w:type="gramEnd"/>
       <w:r>
         <w:rPr>
           <w:rFonts w:ascii="Calibri" w:eastAsia="Calibri" w:hAnsi="Calibri" w:cs="Calibri"/>
@@ -2573,12 +2703,20 @@
         <w:rPr>
           <w:rFonts w:ascii="Calibri" w:eastAsia="Calibri" w:hAnsi="Calibri" w:cs="Calibri"/>
         </w:rPr>
-        <w:t>Versionhallinta toteutetaan Git</w:t>
-      </w:r>
+        <w:t xml:space="preserve">Versionhallinta toteutetaan </w:t>
+      </w:r>
+      <w:proofErr w:type="spellStart"/>
       <w:r>
         <w:rPr>
           <w:rFonts w:ascii="Calibri" w:eastAsia="Calibri" w:hAnsi="Calibri" w:cs="Calibri"/>
         </w:rPr>
+        <w:t>Git</w:t>
+      </w:r>
+      <w:proofErr w:type="spellEnd"/>
+      <w:r>
+        <w:rPr>
+          <w:rFonts w:ascii="Calibri" w:eastAsia="Calibri" w:hAnsi="Calibri" w:cs="Calibri"/>
+        </w:rPr>
         <w:t>-</w:t>
       </w:r>
       <w:r>
@@ -2633,12 +2771,20 @@
         <w:rPr>
           <w:rFonts w:ascii="Calibri" w:eastAsia="Calibri" w:hAnsi="Calibri" w:cs="Calibri"/>
         </w:rPr>
-        <w:t xml:space="preserve"> Github</w:t>
-      </w:r>
+        <w:t xml:space="preserve"> </w:t>
+      </w:r>
+      <w:proofErr w:type="spellStart"/>
       <w:r>
         <w:rPr>
           <w:rFonts w:ascii="Calibri" w:eastAsia="Calibri" w:hAnsi="Calibri" w:cs="Calibri"/>
         </w:rPr>
+        <w:t>Github</w:t>
+      </w:r>
+      <w:proofErr w:type="spellEnd"/>
+      <w:r>
+        <w:rPr>
+          <w:rFonts w:ascii="Calibri" w:eastAsia="Calibri" w:hAnsi="Calibri" w:cs="Calibri"/>
+        </w:rPr>
         <w:t>-</w:t>
       </w:r>
       <w:r>
@@ -2671,6 +2817,7 @@
         </w:rPr>
         <w:t>-</w:t>
       </w:r>
+      <w:proofErr w:type="spellStart"/>
       <w:r>
         <w:rPr>
           <w:rFonts w:ascii="Calibri" w:eastAsia="Calibri" w:hAnsi="Calibri" w:cs="Calibri"/>
@@ -2683,6 +2830,7 @@
         </w:rPr>
         <w:t>iossa</w:t>
       </w:r>
+      <w:proofErr w:type="spellEnd"/>
       <w:r>
         <w:rPr>
           <w:rFonts w:ascii="Calibri" w:eastAsia="Calibri" w:hAnsi="Calibri" w:cs="Calibri"/>
@@ -3271,7 +3419,17 @@
           <w:sz w:val="19"/>
           <w:szCs w:val="19"/>
         </w:rPr>
-        <w:t xml:space="preserve"> Hahmot</w:t>
+        <w:t xml:space="preserve"> </w:t>
+      </w:r>
+      <w:proofErr w:type="gramStart"/>
+      <w:r>
+        <w:rPr>
+          <w:rFonts w:ascii="Consolas" w:hAnsi="Consolas" w:cs="Consolas"/>
+          <w:color w:val="000000"/>
+          <w:sz w:val="19"/>
+          <w:szCs w:val="19"/>
+        </w:rPr>
+        <w:t>Hahmot</w:t>
       </w:r>
       <w:r>
         <w:rPr>
@@ -3282,6 +3440,7 @@
         </w:rPr>
         <w:t>(</w:t>
       </w:r>
+      <w:proofErr w:type="gramEnd"/>
     </w:p>
     <w:p>
       <w:pPr>
@@ -3298,15 +3457,27 @@
           <w:lang w:val="en-US"/>
         </w:rPr>
       </w:pPr>
-      <w:r>
-        <w:rPr>
-          <w:rFonts w:ascii="Consolas" w:hAnsi="Consolas" w:cs="Consolas"/>
-          <w:color w:val="000000"/>
-          <w:sz w:val="19"/>
-          <w:szCs w:val="19"/>
-          <w:lang w:val="en-US"/>
-        </w:rPr>
-        <w:t xml:space="preserve">hahmo_id </w:t>
+      <w:proofErr w:type="spellStart"/>
+      <w:r>
+        <w:rPr>
+          <w:rFonts w:ascii="Consolas" w:hAnsi="Consolas" w:cs="Consolas"/>
+          <w:color w:val="000000"/>
+          <w:sz w:val="19"/>
+          <w:szCs w:val="19"/>
+          <w:lang w:val="en-US"/>
+        </w:rPr>
+        <w:t>hahmo_id</w:t>
+      </w:r>
+      <w:proofErr w:type="spellEnd"/>
+      <w:r>
+        <w:rPr>
+          <w:rFonts w:ascii="Consolas" w:hAnsi="Consolas" w:cs="Consolas"/>
+          <w:color w:val="000000"/>
+          <w:sz w:val="19"/>
+          <w:szCs w:val="19"/>
+          <w:lang w:val="en-US"/>
+        </w:rPr>
+        <w:t xml:space="preserve"> </w:t>
       </w:r>
       <w:r>
         <w:rPr>
@@ -3444,16 +3615,29 @@
           <w:lang w:val="en-US"/>
         </w:rPr>
       </w:pPr>
-      <w:r>
-        <w:rPr>
-          <w:rFonts w:ascii="Consolas" w:hAnsi="Consolas" w:cs="Consolas"/>
-          <w:color w:val="000000"/>
-          <w:sz w:val="19"/>
-          <w:szCs w:val="19"/>
-          <w:lang w:val="en-US"/>
-        </w:rPr>
-        <w:t xml:space="preserve">nimi </w:t>
-      </w:r>
+      <w:proofErr w:type="spellStart"/>
+      <w:r>
+        <w:rPr>
+          <w:rFonts w:ascii="Consolas" w:hAnsi="Consolas" w:cs="Consolas"/>
+          <w:color w:val="000000"/>
+          <w:sz w:val="19"/>
+          <w:szCs w:val="19"/>
+          <w:lang w:val="en-US"/>
+        </w:rPr>
+        <w:t>nimi</w:t>
+      </w:r>
+      <w:proofErr w:type="spellEnd"/>
+      <w:r>
+        <w:rPr>
+          <w:rFonts w:ascii="Consolas" w:hAnsi="Consolas" w:cs="Consolas"/>
+          <w:color w:val="000000"/>
+          <w:sz w:val="19"/>
+          <w:szCs w:val="19"/>
+          <w:lang w:val="en-US"/>
+        </w:rPr>
+        <w:t xml:space="preserve"> </w:t>
+      </w:r>
+      <w:proofErr w:type="spellStart"/>
       <w:r>
         <w:rPr>
           <w:rFonts w:ascii="Consolas" w:hAnsi="Consolas" w:cs="Consolas"/>
@@ -3462,7 +3646,18 @@
           <w:szCs w:val="19"/>
           <w:lang w:val="en-US"/>
         </w:rPr>
-        <w:t xml:space="preserve">nvarchar </w:t>
+        <w:t>nvarchar</w:t>
+      </w:r>
+      <w:proofErr w:type="spellEnd"/>
+      <w:r>
+        <w:rPr>
+          <w:rFonts w:ascii="Consolas" w:hAnsi="Consolas" w:cs="Consolas"/>
+          <w:color w:val="0000FF"/>
+          <w:sz w:val="19"/>
+          <w:szCs w:val="19"/>
+          <w:lang w:val="en-US"/>
+        </w:rPr>
+        <w:t xml:space="preserve"> </w:t>
       </w:r>
       <w:r>
         <w:rPr>
@@ -3560,6 +3755,8 @@
         </w:rPr>
         <w:t xml:space="preserve">animaatio1 </w:t>
       </w:r>
+      <w:proofErr w:type="spellStart"/>
+      <w:proofErr w:type="gramStart"/>
       <w:r>
         <w:rPr>
           <w:rFonts w:ascii="Consolas" w:hAnsi="Consolas" w:cs="Consolas"/>
@@ -3570,6 +3767,7 @@
         </w:rPr>
         <w:t>nvarchar</w:t>
       </w:r>
+      <w:proofErr w:type="spellEnd"/>
       <w:r>
         <w:rPr>
           <w:rFonts w:ascii="Consolas" w:hAnsi="Consolas" w:cs="Consolas"/>
@@ -3580,6 +3778,7 @@
         </w:rPr>
         <w:t>(</w:t>
       </w:r>
+      <w:proofErr w:type="gramEnd"/>
       <w:r>
         <w:rPr>
           <w:rFonts w:ascii="Consolas" w:hAnsi="Consolas" w:cs="Consolas"/>
@@ -3626,6 +3825,8 @@
         </w:rPr>
         <w:t xml:space="preserve">animaatio2 </w:t>
       </w:r>
+      <w:proofErr w:type="spellStart"/>
+      <w:proofErr w:type="gramStart"/>
       <w:r>
         <w:rPr>
           <w:rFonts w:ascii="Consolas" w:hAnsi="Consolas" w:cs="Consolas"/>
@@ -3636,6 +3837,7 @@
         </w:rPr>
         <w:t>nvarchar</w:t>
       </w:r>
+      <w:proofErr w:type="spellEnd"/>
       <w:r>
         <w:rPr>
           <w:rFonts w:ascii="Consolas" w:hAnsi="Consolas" w:cs="Consolas"/>
@@ -3646,6 +3848,7 @@
         </w:rPr>
         <w:t>(</w:t>
       </w:r>
+      <w:proofErr w:type="gramEnd"/>
       <w:r>
         <w:rPr>
           <w:rFonts w:ascii="Consolas" w:hAnsi="Consolas" w:cs="Consolas"/>
@@ -3692,6 +3895,8 @@
         </w:rPr>
         <w:t xml:space="preserve">animaatio3 </w:t>
       </w:r>
+      <w:proofErr w:type="spellStart"/>
+      <w:proofErr w:type="gramStart"/>
       <w:r>
         <w:rPr>
           <w:rFonts w:ascii="Consolas" w:hAnsi="Consolas" w:cs="Consolas"/>
@@ -3702,6 +3907,7 @@
         </w:rPr>
         <w:t>nvarchar</w:t>
       </w:r>
+      <w:proofErr w:type="spellEnd"/>
       <w:r>
         <w:rPr>
           <w:rFonts w:ascii="Consolas" w:hAnsi="Consolas" w:cs="Consolas"/>
@@ -3712,6 +3918,7 @@
         </w:rPr>
         <w:t>(</w:t>
       </w:r>
+      <w:proofErr w:type="gramEnd"/>
       <w:r>
         <w:rPr>
           <w:rFonts w:ascii="Consolas" w:hAnsi="Consolas" w:cs="Consolas"/>
@@ -3788,6 +3995,7 @@
         </w:rPr>
         <w:t>(</w:t>
       </w:r>
+      <w:proofErr w:type="spellStart"/>
       <w:r>
         <w:rPr>
           <w:rFonts w:ascii="Consolas" w:hAnsi="Consolas" w:cs="Consolas"/>
@@ -3798,6 +4006,7 @@
         </w:rPr>
         <w:t>hahmo_id</w:t>
       </w:r>
+      <w:proofErr w:type="spellEnd"/>
       <w:r>
         <w:rPr>
           <w:rFonts w:ascii="Consolas" w:hAnsi="Consolas" w:cs="Consolas"/>
@@ -3920,7 +4129,17 @@
           <w:sz w:val="19"/>
           <w:szCs w:val="19"/>
         </w:rPr>
-        <w:t xml:space="preserve"> Käyttäjät</w:t>
+        <w:t xml:space="preserve"> </w:t>
+      </w:r>
+      <w:proofErr w:type="gramStart"/>
+      <w:r>
+        <w:rPr>
+          <w:rFonts w:ascii="Consolas" w:hAnsi="Consolas" w:cs="Consolas"/>
+          <w:color w:val="000000"/>
+          <w:sz w:val="19"/>
+          <w:szCs w:val="19"/>
+        </w:rPr>
+        <w:t>Käyttäjät</w:t>
       </w:r>
       <w:r>
         <w:rPr>
@@ -3931,6 +4150,7 @@
         </w:rPr>
         <w:t>(</w:t>
       </w:r>
+      <w:proofErr w:type="gramEnd"/>
     </w:p>
     <w:p>
       <w:pPr>
@@ -3946,15 +4166,27 @@
           <w:szCs w:val="19"/>
         </w:rPr>
       </w:pPr>
-      <w:r>
-        <w:rPr>
-          <w:rFonts w:ascii="Consolas" w:hAnsi="Consolas" w:cs="Consolas"/>
-          <w:color w:val="000000"/>
-          <w:sz w:val="19"/>
-          <w:szCs w:val="19"/>
-        </w:rPr>
-        <w:t xml:space="preserve">käyttäjä_id </w:t>
-      </w:r>
+      <w:proofErr w:type="spellStart"/>
+      <w:r>
+        <w:rPr>
+          <w:rFonts w:ascii="Consolas" w:hAnsi="Consolas" w:cs="Consolas"/>
+          <w:color w:val="000000"/>
+          <w:sz w:val="19"/>
+          <w:szCs w:val="19"/>
+        </w:rPr>
+        <w:t>käyttäjä_id</w:t>
+      </w:r>
+      <w:proofErr w:type="spellEnd"/>
+      <w:r>
+        <w:rPr>
+          <w:rFonts w:ascii="Consolas" w:hAnsi="Consolas" w:cs="Consolas"/>
+          <w:color w:val="000000"/>
+          <w:sz w:val="19"/>
+          <w:szCs w:val="19"/>
+        </w:rPr>
+        <w:t xml:space="preserve"> </w:t>
+      </w:r>
+      <w:proofErr w:type="spellStart"/>
       <w:r>
         <w:rPr>
           <w:rFonts w:ascii="Consolas" w:hAnsi="Consolas" w:cs="Consolas"/>
@@ -3964,6 +4196,7 @@
         </w:rPr>
         <w:t>int</w:t>
       </w:r>
+      <w:proofErr w:type="spellEnd"/>
       <w:r>
         <w:rPr>
           <w:rFonts w:ascii="Consolas" w:hAnsi="Consolas" w:cs="Consolas"/>
@@ -4079,15 +4312,27 @@
           <w:lang w:val="en-US"/>
         </w:rPr>
       </w:pPr>
-      <w:r>
-        <w:rPr>
-          <w:rFonts w:ascii="Consolas" w:hAnsi="Consolas" w:cs="Consolas"/>
-          <w:color w:val="000000"/>
-          <w:sz w:val="19"/>
-          <w:szCs w:val="19"/>
-          <w:lang w:val="en-US"/>
-        </w:rPr>
-        <w:t xml:space="preserve">hahmo_id </w:t>
+      <w:proofErr w:type="spellStart"/>
+      <w:r>
+        <w:rPr>
+          <w:rFonts w:ascii="Consolas" w:hAnsi="Consolas" w:cs="Consolas"/>
+          <w:color w:val="000000"/>
+          <w:sz w:val="19"/>
+          <w:szCs w:val="19"/>
+          <w:lang w:val="en-US"/>
+        </w:rPr>
+        <w:t>hahmo_id</w:t>
+      </w:r>
+      <w:proofErr w:type="spellEnd"/>
+      <w:r>
+        <w:rPr>
+          <w:rFonts w:ascii="Consolas" w:hAnsi="Consolas" w:cs="Consolas"/>
+          <w:color w:val="000000"/>
+          <w:sz w:val="19"/>
+          <w:szCs w:val="19"/>
+          <w:lang w:val="en-US"/>
+        </w:rPr>
+        <w:t xml:space="preserve"> </w:t>
       </w:r>
       <w:r>
         <w:rPr>
@@ -4155,16 +4400,29 @@
           <w:lang w:val="en-US"/>
         </w:rPr>
       </w:pPr>
-      <w:r>
-        <w:rPr>
-          <w:rFonts w:ascii="Consolas" w:hAnsi="Consolas" w:cs="Consolas"/>
-          <w:color w:val="000000"/>
-          <w:sz w:val="19"/>
-          <w:szCs w:val="19"/>
-          <w:lang w:val="en-US"/>
-        </w:rPr>
-        <w:t xml:space="preserve">etunimi </w:t>
-      </w:r>
+      <w:proofErr w:type="spellStart"/>
+      <w:r>
+        <w:rPr>
+          <w:rFonts w:ascii="Consolas" w:hAnsi="Consolas" w:cs="Consolas"/>
+          <w:color w:val="000000"/>
+          <w:sz w:val="19"/>
+          <w:szCs w:val="19"/>
+          <w:lang w:val="en-US"/>
+        </w:rPr>
+        <w:t>etunimi</w:t>
+      </w:r>
+      <w:proofErr w:type="spellEnd"/>
+      <w:r>
+        <w:rPr>
+          <w:rFonts w:ascii="Consolas" w:hAnsi="Consolas" w:cs="Consolas"/>
+          <w:color w:val="000000"/>
+          <w:sz w:val="19"/>
+          <w:szCs w:val="19"/>
+          <w:lang w:val="en-US"/>
+        </w:rPr>
+        <w:t xml:space="preserve"> </w:t>
+      </w:r>
+      <w:proofErr w:type="spellStart"/>
       <w:r>
         <w:rPr>
           <w:rFonts w:ascii="Consolas" w:hAnsi="Consolas" w:cs="Consolas"/>
@@ -4173,7 +4431,18 @@
           <w:szCs w:val="19"/>
           <w:lang w:val="en-US"/>
         </w:rPr>
-        <w:t xml:space="preserve">nvarchar </w:t>
+        <w:t>nvarchar</w:t>
+      </w:r>
+      <w:proofErr w:type="spellEnd"/>
+      <w:r>
+        <w:rPr>
+          <w:rFonts w:ascii="Consolas" w:hAnsi="Consolas" w:cs="Consolas"/>
+          <w:color w:val="0000FF"/>
+          <w:sz w:val="19"/>
+          <w:szCs w:val="19"/>
+          <w:lang w:val="en-US"/>
+        </w:rPr>
+        <w:t xml:space="preserve"> </w:t>
       </w:r>
       <w:r>
         <w:rPr>
@@ -4261,16 +4530,30 @@
           <w:lang w:val="en-US"/>
         </w:rPr>
       </w:pPr>
-      <w:r>
-        <w:rPr>
-          <w:rFonts w:ascii="Consolas" w:hAnsi="Consolas" w:cs="Consolas"/>
-          <w:color w:val="000000"/>
-          <w:sz w:val="19"/>
-          <w:szCs w:val="19"/>
-          <w:lang w:val="en-US"/>
-        </w:rPr>
-        <w:t xml:space="preserve">sukunimi </w:t>
-      </w:r>
+      <w:proofErr w:type="spellStart"/>
+      <w:r>
+        <w:rPr>
+          <w:rFonts w:ascii="Consolas" w:hAnsi="Consolas" w:cs="Consolas"/>
+          <w:color w:val="000000"/>
+          <w:sz w:val="19"/>
+          <w:szCs w:val="19"/>
+          <w:lang w:val="en-US"/>
+        </w:rPr>
+        <w:t>sukunimi</w:t>
+      </w:r>
+      <w:proofErr w:type="spellEnd"/>
+      <w:r>
+        <w:rPr>
+          <w:rFonts w:ascii="Consolas" w:hAnsi="Consolas" w:cs="Consolas"/>
+          <w:color w:val="000000"/>
+          <w:sz w:val="19"/>
+          <w:szCs w:val="19"/>
+          <w:lang w:val="en-US"/>
+        </w:rPr>
+        <w:t xml:space="preserve"> </w:t>
+      </w:r>
+      <w:proofErr w:type="spellStart"/>
+      <w:proofErr w:type="gramStart"/>
       <w:r>
         <w:rPr>
           <w:rFonts w:ascii="Consolas" w:hAnsi="Consolas" w:cs="Consolas"/>
@@ -4281,6 +4564,7 @@
         </w:rPr>
         <w:t>nvarchar</w:t>
       </w:r>
+      <w:proofErr w:type="spellEnd"/>
       <w:r>
         <w:rPr>
           <w:rFonts w:ascii="Consolas" w:hAnsi="Consolas" w:cs="Consolas"/>
@@ -4291,6 +4575,7 @@
         </w:rPr>
         <w:t>(</w:t>
       </w:r>
+      <w:proofErr w:type="gramEnd"/>
       <w:r>
         <w:rPr>
           <w:rFonts w:ascii="Consolas" w:hAnsi="Consolas" w:cs="Consolas"/>
@@ -4367,16 +4652,30 @@
           <w:lang w:val="en-US"/>
         </w:rPr>
       </w:pPr>
-      <w:r>
-        <w:rPr>
-          <w:rFonts w:ascii="Consolas" w:hAnsi="Consolas" w:cs="Consolas"/>
-          <w:color w:val="000000"/>
-          <w:sz w:val="19"/>
-          <w:szCs w:val="19"/>
-          <w:lang w:val="en-US"/>
-        </w:rPr>
-        <w:t xml:space="preserve">salasana </w:t>
-      </w:r>
+      <w:proofErr w:type="spellStart"/>
+      <w:r>
+        <w:rPr>
+          <w:rFonts w:ascii="Consolas" w:hAnsi="Consolas" w:cs="Consolas"/>
+          <w:color w:val="000000"/>
+          <w:sz w:val="19"/>
+          <w:szCs w:val="19"/>
+          <w:lang w:val="en-US"/>
+        </w:rPr>
+        <w:t>salasana</w:t>
+      </w:r>
+      <w:proofErr w:type="spellEnd"/>
+      <w:r>
+        <w:rPr>
+          <w:rFonts w:ascii="Consolas" w:hAnsi="Consolas" w:cs="Consolas"/>
+          <w:color w:val="000000"/>
+          <w:sz w:val="19"/>
+          <w:szCs w:val="19"/>
+          <w:lang w:val="en-US"/>
+        </w:rPr>
+        <w:t xml:space="preserve"> </w:t>
+      </w:r>
+      <w:proofErr w:type="spellStart"/>
+      <w:proofErr w:type="gramStart"/>
       <w:r>
         <w:rPr>
           <w:rFonts w:ascii="Consolas" w:hAnsi="Consolas" w:cs="Consolas"/>
@@ -4387,6 +4686,7 @@
         </w:rPr>
         <w:t>nvarchar</w:t>
       </w:r>
+      <w:proofErr w:type="spellEnd"/>
       <w:r>
         <w:rPr>
           <w:rFonts w:ascii="Consolas" w:hAnsi="Consolas" w:cs="Consolas"/>
@@ -4397,6 +4697,7 @@
         </w:rPr>
         <w:t>(</w:t>
       </w:r>
+      <w:proofErr w:type="gramEnd"/>
       <w:r>
         <w:rPr>
           <w:rFonts w:ascii="Consolas" w:hAnsi="Consolas" w:cs="Consolas"/>
@@ -4473,16 +4774,30 @@
           <w:lang w:val="en-US"/>
         </w:rPr>
       </w:pPr>
-      <w:r>
-        <w:rPr>
-          <w:rFonts w:ascii="Consolas" w:hAnsi="Consolas" w:cs="Consolas"/>
-          <w:color w:val="000000"/>
-          <w:sz w:val="19"/>
-          <w:szCs w:val="19"/>
-          <w:lang w:val="en-US"/>
-        </w:rPr>
-        <w:t xml:space="preserve">sähkposti </w:t>
-      </w:r>
+      <w:proofErr w:type="spellStart"/>
+      <w:r>
+        <w:rPr>
+          <w:rFonts w:ascii="Consolas" w:hAnsi="Consolas" w:cs="Consolas"/>
+          <w:color w:val="000000"/>
+          <w:sz w:val="19"/>
+          <w:szCs w:val="19"/>
+          <w:lang w:val="en-US"/>
+        </w:rPr>
+        <w:t>sähkposti</w:t>
+      </w:r>
+      <w:proofErr w:type="spellEnd"/>
+      <w:r>
+        <w:rPr>
+          <w:rFonts w:ascii="Consolas" w:hAnsi="Consolas" w:cs="Consolas"/>
+          <w:color w:val="000000"/>
+          <w:sz w:val="19"/>
+          <w:szCs w:val="19"/>
+          <w:lang w:val="en-US"/>
+        </w:rPr>
+        <w:t xml:space="preserve"> </w:t>
+      </w:r>
+      <w:proofErr w:type="spellStart"/>
+      <w:proofErr w:type="gramStart"/>
       <w:r>
         <w:rPr>
           <w:rFonts w:ascii="Consolas" w:hAnsi="Consolas" w:cs="Consolas"/>
@@ -4493,6 +4808,7 @@
         </w:rPr>
         <w:t>nvarchar</w:t>
       </w:r>
+      <w:proofErr w:type="spellEnd"/>
       <w:r>
         <w:rPr>
           <w:rFonts w:ascii="Consolas" w:hAnsi="Consolas" w:cs="Consolas"/>
@@ -4503,6 +4819,7 @@
         </w:rPr>
         <w:t>(</w:t>
       </w:r>
+      <w:proofErr w:type="gramEnd"/>
       <w:r>
         <w:rPr>
           <w:rFonts w:ascii="Consolas" w:hAnsi="Consolas" w:cs="Consolas"/>
@@ -4587,6 +4904,7 @@
         </w:rPr>
         <w:t xml:space="preserve">rekisteröintikoodi </w:t>
       </w:r>
+      <w:proofErr w:type="spellStart"/>
       <w:r>
         <w:rPr>
           <w:rFonts w:ascii="Consolas" w:hAnsi="Consolas" w:cs="Consolas"/>
@@ -4596,6 +4914,7 @@
         </w:rPr>
         <w:t>int</w:t>
       </w:r>
+      <w:proofErr w:type="spellEnd"/>
       <w:r>
         <w:rPr>
           <w:rFonts w:ascii="Consolas" w:hAnsi="Consolas" w:cs="Consolas"/>
@@ -4690,16 +5009,30 @@
           <w:lang w:val="en-US"/>
         </w:rPr>
       </w:pPr>
-      <w:r>
-        <w:rPr>
-          <w:rFonts w:ascii="Consolas" w:hAnsi="Consolas" w:cs="Consolas"/>
-          <w:color w:val="000000"/>
-          <w:sz w:val="19"/>
-          <w:szCs w:val="19"/>
-          <w:lang w:val="en-US"/>
-        </w:rPr>
-        <w:t xml:space="preserve">yritys </w:t>
-      </w:r>
+      <w:proofErr w:type="spellStart"/>
+      <w:r>
+        <w:rPr>
+          <w:rFonts w:ascii="Consolas" w:hAnsi="Consolas" w:cs="Consolas"/>
+          <w:color w:val="000000"/>
+          <w:sz w:val="19"/>
+          <w:szCs w:val="19"/>
+          <w:lang w:val="en-US"/>
+        </w:rPr>
+        <w:t>yritys</w:t>
+      </w:r>
+      <w:proofErr w:type="spellEnd"/>
+      <w:r>
+        <w:rPr>
+          <w:rFonts w:ascii="Consolas" w:hAnsi="Consolas" w:cs="Consolas"/>
+          <w:color w:val="000000"/>
+          <w:sz w:val="19"/>
+          <w:szCs w:val="19"/>
+          <w:lang w:val="en-US"/>
+        </w:rPr>
+        <w:t xml:space="preserve"> </w:t>
+      </w:r>
+      <w:proofErr w:type="spellStart"/>
+      <w:proofErr w:type="gramStart"/>
       <w:r>
         <w:rPr>
           <w:rFonts w:ascii="Consolas" w:hAnsi="Consolas" w:cs="Consolas"/>
@@ -4710,6 +5043,7 @@
         </w:rPr>
         <w:t>nvarchar</w:t>
       </w:r>
+      <w:proofErr w:type="spellEnd"/>
       <w:r>
         <w:rPr>
           <w:rFonts w:ascii="Consolas" w:hAnsi="Consolas" w:cs="Consolas"/>
@@ -4720,6 +5054,7 @@
         </w:rPr>
         <w:t>(</w:t>
       </w:r>
+      <w:proofErr w:type="gramEnd"/>
       <w:r>
         <w:rPr>
           <w:rFonts w:ascii="Consolas" w:hAnsi="Consolas" w:cs="Consolas"/>
@@ -4796,6 +5131,8 @@
         </w:rPr>
         <w:t>,</w:t>
       </w:r>
+      <w:bookmarkStart w:id="7" w:name="_GoBack"/>
+      <w:bookmarkEnd w:id="7"/>
     </w:p>
     <w:p>
       <w:pPr>
@@ -4852,6 +5189,7 @@
         </w:rPr>
         <w:t>(</w:t>
       </w:r>
+      <w:proofErr w:type="spellStart"/>
       <w:r>
         <w:rPr>
           <w:rFonts w:ascii="Consolas" w:hAnsi="Consolas" w:cs="Consolas"/>
@@ -4862,6 +5200,7 @@
         </w:rPr>
         <w:t>käyttäjä_id</w:t>
       </w:r>
+      <w:proofErr w:type="spellEnd"/>
       <w:r>
         <w:rPr>
           <w:rFonts w:ascii="Consolas" w:hAnsi="Consolas" w:cs="Consolas"/>
@@ -4928,6 +5267,7 @@
         </w:rPr>
         <w:t>(</w:t>
       </w:r>
+      <w:proofErr w:type="spellStart"/>
       <w:r>
         <w:rPr>
           <w:rFonts w:ascii="Consolas" w:hAnsi="Consolas" w:cs="Consolas"/>
@@ -4938,6 +5278,7 @@
         </w:rPr>
         <w:t>hahmo_id</w:t>
       </w:r>
+      <w:proofErr w:type="spellEnd"/>
       <w:r>
         <w:rPr>
           <w:rFonts w:ascii="Consolas" w:hAnsi="Consolas" w:cs="Consolas"/>
@@ -4976,8 +5317,20 @@
           <w:szCs w:val="19"/>
           <w:lang w:val="en-US"/>
         </w:rPr>
-        <w:t xml:space="preserve"> Hahmot</w:t>
-      </w:r>
+        <w:t xml:space="preserve"> </w:t>
+      </w:r>
+      <w:proofErr w:type="spellStart"/>
+      <w:r>
+        <w:rPr>
+          <w:rFonts w:ascii="Consolas" w:hAnsi="Consolas" w:cs="Consolas"/>
+          <w:color w:val="000000"/>
+          <w:sz w:val="19"/>
+          <w:szCs w:val="19"/>
+          <w:lang w:val="en-US"/>
+        </w:rPr>
+        <w:t>Hahmot</w:t>
+      </w:r>
+      <w:proofErr w:type="spellEnd"/>
       <w:r>
         <w:rPr>
           <w:rFonts w:ascii="Consolas" w:hAnsi="Consolas" w:cs="Consolas"/>
@@ -4988,6 +5341,7 @@
         </w:rPr>
         <w:t>(</w:t>
       </w:r>
+      <w:proofErr w:type="spellStart"/>
       <w:r>
         <w:rPr>
           <w:rFonts w:ascii="Consolas" w:hAnsi="Consolas" w:cs="Consolas"/>
@@ -4998,6 +5352,7 @@
         </w:rPr>
         <w:t>hahmo_id</w:t>
       </w:r>
+      <w:proofErr w:type="spellEnd"/>
       <w:r>
         <w:rPr>
           <w:rFonts w:ascii="Consolas" w:hAnsi="Consolas" w:cs="Consolas"/>
@@ -5065,11 +5420,11 @@
       <w:pPr>
         <w:pStyle w:val="Otsikko2"/>
       </w:pPr>
-      <w:bookmarkStart w:id="7" w:name="_Toc40866154"/>
+      <w:bookmarkStart w:id="8" w:name="_Toc40866154"/>
       <w:r>
         <w:t>Tehtävät</w:t>
       </w:r>
-      <w:bookmarkEnd w:id="7"/>
+      <w:bookmarkEnd w:id="8"/>
     </w:p>
     <w:p/>
     <w:p>
@@ -5120,7 +5475,17 @@
           <w:sz w:val="19"/>
           <w:szCs w:val="19"/>
         </w:rPr>
-        <w:t xml:space="preserve"> Tehtävät</w:t>
+        <w:t xml:space="preserve"> </w:t>
+      </w:r>
+      <w:proofErr w:type="gramStart"/>
+      <w:r>
+        <w:rPr>
+          <w:rFonts w:ascii="Consolas" w:hAnsi="Consolas" w:cs="Consolas"/>
+          <w:color w:val="000000"/>
+          <w:sz w:val="19"/>
+          <w:szCs w:val="19"/>
+        </w:rPr>
+        <w:t>Tehtävät</w:t>
       </w:r>
       <w:r>
         <w:rPr>
@@ -5131,6 +5496,7 @@
         </w:rPr>
         <w:t>(</w:t>
       </w:r>
+      <w:proofErr w:type="gramEnd"/>
     </w:p>
     <w:p>
       <w:pPr>
@@ -5147,15 +5513,27 @@
           <w:lang w:val="en-US"/>
         </w:rPr>
       </w:pPr>
-      <w:r>
-        <w:rPr>
-          <w:rFonts w:ascii="Consolas" w:hAnsi="Consolas" w:cs="Consolas"/>
-          <w:color w:val="000000"/>
-          <w:sz w:val="19"/>
-          <w:szCs w:val="19"/>
-          <w:lang w:val="en-US"/>
-        </w:rPr>
-        <w:t xml:space="preserve">tehtävä_id </w:t>
+      <w:proofErr w:type="spellStart"/>
+      <w:r>
+        <w:rPr>
+          <w:rFonts w:ascii="Consolas" w:hAnsi="Consolas" w:cs="Consolas"/>
+          <w:color w:val="000000"/>
+          <w:sz w:val="19"/>
+          <w:szCs w:val="19"/>
+          <w:lang w:val="en-US"/>
+        </w:rPr>
+        <w:t>tehtävä_id</w:t>
+      </w:r>
+      <w:proofErr w:type="spellEnd"/>
+      <w:r>
+        <w:rPr>
+          <w:rFonts w:ascii="Consolas" w:hAnsi="Consolas" w:cs="Consolas"/>
+          <w:color w:val="000000"/>
+          <w:sz w:val="19"/>
+          <w:szCs w:val="19"/>
+          <w:lang w:val="en-US"/>
+        </w:rPr>
+        <w:t xml:space="preserve"> </w:t>
       </w:r>
       <w:r>
         <w:rPr>
@@ -5301,6 +5679,7 @@
         </w:rPr>
         <w:t xml:space="preserve">nimi </w:t>
       </w:r>
+      <w:proofErr w:type="spellStart"/>
       <w:r>
         <w:rPr>
           <w:rFonts w:ascii="Consolas" w:hAnsi="Consolas" w:cs="Consolas"/>
@@ -5308,7 +5687,17 @@
           <w:sz w:val="19"/>
           <w:szCs w:val="19"/>
         </w:rPr>
-        <w:t xml:space="preserve">nvarchar </w:t>
+        <w:t>nvarchar</w:t>
+      </w:r>
+      <w:proofErr w:type="spellEnd"/>
+      <w:r>
+        <w:rPr>
+          <w:rFonts w:ascii="Consolas" w:hAnsi="Consolas" w:cs="Consolas"/>
+          <w:color w:val="0000FF"/>
+          <w:sz w:val="19"/>
+          <w:szCs w:val="19"/>
+        </w:rPr>
+        <w:t xml:space="preserve"> </w:t>
       </w:r>
       <w:r>
         <w:rPr>
@@ -5397,6 +5786,7 @@
         </w:rPr>
         <w:t xml:space="preserve">pistemäärä </w:t>
       </w:r>
+      <w:proofErr w:type="spellStart"/>
       <w:r>
         <w:rPr>
           <w:rFonts w:ascii="Consolas" w:hAnsi="Consolas" w:cs="Consolas"/>
@@ -5406,6 +5796,7 @@
         </w:rPr>
         <w:t>int</w:t>
       </w:r>
+      <w:proofErr w:type="spellEnd"/>
       <w:r>
         <w:rPr>
           <w:rFonts w:ascii="Consolas" w:hAnsi="Consolas" w:cs="Consolas"/>
@@ -5439,6 +5830,7 @@
         </w:rPr>
         <w:t xml:space="preserve">tavoitemäärä </w:t>
       </w:r>
+      <w:proofErr w:type="spellStart"/>
       <w:r>
         <w:rPr>
           <w:rFonts w:ascii="Consolas" w:hAnsi="Consolas" w:cs="Consolas"/>
@@ -5448,6 +5840,7 @@
         </w:rPr>
         <w:t>int</w:t>
       </w:r>
+      <w:proofErr w:type="spellEnd"/>
       <w:r>
         <w:rPr>
           <w:rFonts w:ascii="Consolas" w:hAnsi="Consolas" w:cs="Consolas"/>
@@ -5509,7 +5902,7 @@
         <w:ind w:firstLine="1304"/>
         <w:rPr>
           <w:rFonts w:ascii="Consolas" w:hAnsi="Consolas" w:cs="Consolas"/>
-          <w:color w:val="000000"/>
+          <w:color w:val="808080"/>
           <w:sz w:val="19"/>
           <w:szCs w:val="19"/>
         </w:rPr>
@@ -5531,6 +5924,94 @@
           <w:szCs w:val="19"/>
         </w:rPr>
         <w:t>BIT</w:t>
+      </w:r>
+      <w:r>
+        <w:rPr>
+          <w:rFonts w:ascii="Consolas" w:hAnsi="Consolas" w:cs="Consolas"/>
+          <w:color w:val="808080"/>
+          <w:sz w:val="19"/>
+          <w:szCs w:val="19"/>
+        </w:rPr>
+        <w:t>,</w:t>
+      </w:r>
+    </w:p>
+    <w:p>
+      <w:pPr>
+        <w:autoSpaceDE w:val="0"/>
+        <w:autoSpaceDN w:val="0"/>
+        <w:adjustRightInd w:val="0"/>
+        <w:spacing w:after="0" w:line="240" w:lineRule="auto"/>
+        <w:ind w:firstLine="1304"/>
+        <w:rPr>
+          <w:rFonts w:ascii="Consolas" w:hAnsi="Consolas" w:cs="Consolas"/>
+          <w:color w:val="000000"/>
+          <w:sz w:val="19"/>
+          <w:szCs w:val="19"/>
+        </w:rPr>
+      </w:pPr>
+      <w:r>
+        <w:rPr>
+          <w:rFonts w:ascii="Consolas" w:hAnsi="Consolas" w:cs="Consolas"/>
+          <w:sz w:val="19"/>
+          <w:szCs w:val="19"/>
+        </w:rPr>
+        <w:t>yrityskoodi</w:t>
+      </w:r>
+      <w:r>
+        <w:rPr>
+          <w:rFonts w:ascii="Consolas" w:hAnsi="Consolas" w:cs="Consolas"/>
+          <w:color w:val="808080"/>
+          <w:sz w:val="19"/>
+          <w:szCs w:val="19"/>
+        </w:rPr>
+        <w:t xml:space="preserve"> </w:t>
+      </w:r>
+      <w:proofErr w:type="spellStart"/>
+      <w:r>
+        <w:rPr>
+          <w:rFonts w:ascii="Consolas" w:hAnsi="Consolas" w:cs="Consolas"/>
+          <w:color w:val="0000FF"/>
+          <w:sz w:val="19"/>
+          <w:szCs w:val="19"/>
+        </w:rPr>
+        <w:t>int</w:t>
+      </w:r>
+      <w:proofErr w:type="spellEnd"/>
+      <w:r>
+        <w:rPr>
+          <w:rFonts w:ascii="Consolas" w:hAnsi="Consolas" w:cs="Consolas"/>
+          <w:color w:val="0000FF"/>
+          <w:sz w:val="19"/>
+          <w:szCs w:val="19"/>
+        </w:rPr>
+        <w:t xml:space="preserve"> </w:t>
+      </w:r>
+      <w:r>
+        <w:rPr>
+          <w:rFonts w:ascii="Consolas" w:hAnsi="Consolas" w:cs="Consolas"/>
+          <w:color w:val="808080"/>
+          <w:sz w:val="19"/>
+          <w:szCs w:val="19"/>
+        </w:rPr>
+        <w:t>NOT</w:t>
+      </w:r>
+      <w:r>
+        <w:rPr>
+          <w:rFonts w:ascii="Consolas" w:hAnsi="Consolas" w:cs="Consolas"/>
+          <w:color w:val="000000"/>
+          <w:sz w:val="19"/>
+          <w:szCs w:val="19"/>
+        </w:rPr>
+        <w:t xml:space="preserve"> </w:t>
+      </w:r>
+      <w:r>
+        <w:rPr>
+          <w:rFonts w:ascii="Consolas" w:hAnsi="Consolas" w:cs="Consolas"/>
+          <w:color w:val="808080"/>
+          <w:sz w:val="19"/>
+          <w:szCs w:val="19"/>
+        </w:rPr>
+        <w:t>NULL</w:t>
       </w:r>
       <w:r>
         <w:rPr>
@@ -5592,6 +6073,7 @@
         </w:rPr>
         <w:t>(</w:t>
       </w:r>
+      <w:proofErr w:type="spellStart"/>
       <w:r>
         <w:rPr>
           <w:rFonts w:ascii="Consolas" w:hAnsi="Consolas" w:cs="Consolas"/>
@@ -5601,6 +6083,7 @@
         </w:rPr>
         <w:t>tehtävä_id</w:t>
       </w:r>
+      <w:proofErr w:type="spellEnd"/>
       <w:r>
         <w:rPr>
           <w:rFonts w:ascii="Consolas" w:hAnsi="Consolas" w:cs="Consolas"/>
@@ -5711,12 +6194,14 @@
       <w:pPr>
         <w:pStyle w:val="Otsikko2"/>
       </w:pPr>
-      <w:bookmarkStart w:id="8" w:name="_Toc40866155"/>
+      <w:bookmarkStart w:id="9" w:name="_Toc40866155"/>
+      <w:proofErr w:type="spellStart"/>
       <w:r>
         <w:lastRenderedPageBreak/>
         <w:t>ValitutTehtävät</w:t>
       </w:r>
-      <w:bookmarkEnd w:id="8"/>
+      <w:bookmarkEnd w:id="9"/>
+      <w:proofErr w:type="spellEnd"/>
     </w:p>
     <w:p/>
     <w:p>
@@ -5767,8 +6252,20 @@
           <w:sz w:val="19"/>
           <w:szCs w:val="19"/>
         </w:rPr>
-        <w:t xml:space="preserve"> ValitutTehtävät</w:t>
-      </w:r>
+        <w:t xml:space="preserve"> </w:t>
+      </w:r>
+      <w:proofErr w:type="spellStart"/>
+      <w:proofErr w:type="gramStart"/>
+      <w:r>
+        <w:rPr>
+          <w:rFonts w:ascii="Consolas" w:hAnsi="Consolas" w:cs="Consolas"/>
+          <w:color w:val="000000"/>
+          <w:sz w:val="19"/>
+          <w:szCs w:val="19"/>
+        </w:rPr>
+        <w:t>ValitutTehtävät</w:t>
+      </w:r>
+      <w:proofErr w:type="spellEnd"/>
       <w:r>
         <w:rPr>
           <w:rFonts w:ascii="Consolas" w:hAnsi="Consolas" w:cs="Consolas"/>
@@ -5778,6 +6275,7 @@
         </w:rPr>
         <w:t>(</w:t>
       </w:r>
+      <w:proofErr w:type="gramEnd"/>
     </w:p>
     <w:p>
       <w:pPr>
@@ -5794,15 +6292,27 @@
           <w:lang w:val="en-US"/>
         </w:rPr>
       </w:pPr>
-      <w:r>
-        <w:rPr>
-          <w:rFonts w:ascii="Consolas" w:hAnsi="Consolas" w:cs="Consolas"/>
-          <w:color w:val="000000"/>
-          <w:sz w:val="19"/>
-          <w:szCs w:val="19"/>
-          <w:lang w:val="en-US"/>
-        </w:rPr>
-        <w:t xml:space="preserve">valitutteht_id </w:t>
+      <w:proofErr w:type="spellStart"/>
+      <w:r>
+        <w:rPr>
+          <w:rFonts w:ascii="Consolas" w:hAnsi="Consolas" w:cs="Consolas"/>
+          <w:color w:val="000000"/>
+          <w:sz w:val="19"/>
+          <w:szCs w:val="19"/>
+          <w:lang w:val="en-US"/>
+        </w:rPr>
+        <w:t>valitutteht_id</w:t>
+      </w:r>
+      <w:proofErr w:type="spellEnd"/>
+      <w:r>
+        <w:rPr>
+          <w:rFonts w:ascii="Consolas" w:hAnsi="Consolas" w:cs="Consolas"/>
+          <w:color w:val="000000"/>
+          <w:sz w:val="19"/>
+          <w:szCs w:val="19"/>
+          <w:lang w:val="en-US"/>
+        </w:rPr>
+        <w:t xml:space="preserve"> </w:t>
       </w:r>
       <w:r>
         <w:rPr>
@@ -5939,15 +6449,27 @@
           <w:szCs w:val="19"/>
         </w:rPr>
       </w:pPr>
-      <w:r>
-        <w:rPr>
-          <w:rFonts w:ascii="Consolas" w:hAnsi="Consolas" w:cs="Consolas"/>
-          <w:color w:val="000000"/>
-          <w:sz w:val="19"/>
-          <w:szCs w:val="19"/>
-        </w:rPr>
-        <w:t xml:space="preserve">käyttäjä_id </w:t>
-      </w:r>
+      <w:proofErr w:type="spellStart"/>
+      <w:r>
+        <w:rPr>
+          <w:rFonts w:ascii="Consolas" w:hAnsi="Consolas" w:cs="Consolas"/>
+          <w:color w:val="000000"/>
+          <w:sz w:val="19"/>
+          <w:szCs w:val="19"/>
+        </w:rPr>
+        <w:t>käyttäjä_id</w:t>
+      </w:r>
+      <w:proofErr w:type="spellEnd"/>
+      <w:r>
+        <w:rPr>
+          <w:rFonts w:ascii="Consolas" w:hAnsi="Consolas" w:cs="Consolas"/>
+          <w:color w:val="000000"/>
+          <w:sz w:val="19"/>
+          <w:szCs w:val="19"/>
+        </w:rPr>
+        <w:t xml:space="preserve"> </w:t>
+      </w:r>
+      <w:proofErr w:type="spellStart"/>
       <w:r>
         <w:rPr>
           <w:rFonts w:ascii="Consolas" w:hAnsi="Consolas" w:cs="Consolas"/>
@@ -5957,6 +6479,7 @@
         </w:rPr>
         <w:t>int</w:t>
       </w:r>
+      <w:proofErr w:type="spellEnd"/>
       <w:r>
         <w:rPr>
           <w:rFonts w:ascii="Consolas" w:hAnsi="Consolas" w:cs="Consolas"/>
@@ -6008,15 +6531,27 @@
           <w:szCs w:val="19"/>
         </w:rPr>
       </w:pPr>
-      <w:r>
-        <w:rPr>
-          <w:rFonts w:ascii="Consolas" w:hAnsi="Consolas" w:cs="Consolas"/>
-          <w:color w:val="000000"/>
-          <w:sz w:val="19"/>
-          <w:szCs w:val="19"/>
-        </w:rPr>
-        <w:t xml:space="preserve">tehtävä_id </w:t>
-      </w:r>
+      <w:proofErr w:type="spellStart"/>
+      <w:r>
+        <w:rPr>
+          <w:rFonts w:ascii="Consolas" w:hAnsi="Consolas" w:cs="Consolas"/>
+          <w:color w:val="000000"/>
+          <w:sz w:val="19"/>
+          <w:szCs w:val="19"/>
+        </w:rPr>
+        <w:t>tehtävä_id</w:t>
+      </w:r>
+      <w:proofErr w:type="spellEnd"/>
+      <w:r>
+        <w:rPr>
+          <w:rFonts w:ascii="Consolas" w:hAnsi="Consolas" w:cs="Consolas"/>
+          <w:color w:val="000000"/>
+          <w:sz w:val="19"/>
+          <w:szCs w:val="19"/>
+        </w:rPr>
+        <w:t xml:space="preserve"> </w:t>
+      </w:r>
+      <w:proofErr w:type="spellStart"/>
       <w:r>
         <w:rPr>
           <w:rFonts w:ascii="Consolas" w:hAnsi="Consolas" w:cs="Consolas"/>
@@ -6026,6 +6561,7 @@
         </w:rPr>
         <w:t>int</w:t>
       </w:r>
+      <w:proofErr w:type="spellEnd"/>
       <w:r>
         <w:rPr>
           <w:rFonts w:ascii="Consolas" w:hAnsi="Consolas" w:cs="Consolas"/>
@@ -6086,6 +6622,7 @@
         </w:rPr>
         <w:t xml:space="preserve">pisteet </w:t>
       </w:r>
+      <w:proofErr w:type="spellStart"/>
       <w:r>
         <w:rPr>
           <w:rFonts w:ascii="Consolas" w:hAnsi="Consolas" w:cs="Consolas"/>
@@ -6095,6 +6632,7 @@
         </w:rPr>
         <w:t>int</w:t>
       </w:r>
+      <w:proofErr w:type="spellEnd"/>
       <w:r>
         <w:rPr>
           <w:rFonts w:ascii="Consolas" w:hAnsi="Consolas" w:cs="Consolas"/>
@@ -6119,14 +6657,25 @@
           <w:szCs w:val="19"/>
         </w:rPr>
       </w:pPr>
-      <w:r>
-        <w:rPr>
-          <w:rFonts w:ascii="Consolas" w:hAnsi="Consolas" w:cs="Consolas"/>
-          <w:color w:val="000000"/>
-          <w:sz w:val="19"/>
-          <w:szCs w:val="19"/>
-        </w:rPr>
-        <w:t xml:space="preserve">viimeinenmuokkaus </w:t>
+      <w:proofErr w:type="spellStart"/>
+      <w:r>
+        <w:rPr>
+          <w:rFonts w:ascii="Consolas" w:hAnsi="Consolas" w:cs="Consolas"/>
+          <w:color w:val="000000"/>
+          <w:sz w:val="19"/>
+          <w:szCs w:val="19"/>
+        </w:rPr>
+        <w:t>viimeinenmuokkaus</w:t>
+      </w:r>
+      <w:proofErr w:type="spellEnd"/>
+      <w:r>
+        <w:rPr>
+          <w:rFonts w:ascii="Consolas" w:hAnsi="Consolas" w:cs="Consolas"/>
+          <w:color w:val="000000"/>
+          <w:sz w:val="19"/>
+          <w:szCs w:val="19"/>
+        </w:rPr>
+        <w:t xml:space="preserve"> </w:t>
       </w:r>
       <w:r>
         <w:rPr>
@@ -6197,6 +6746,7 @@
         </w:rPr>
         <w:t>(</w:t>
       </w:r>
+      <w:proofErr w:type="spellStart"/>
       <w:r>
         <w:rPr>
           <w:rFonts w:ascii="Consolas" w:hAnsi="Consolas" w:cs="Consolas"/>
@@ -6206,6 +6756,7 @@
         </w:rPr>
         <w:t>valitutteht_id</w:t>
       </w:r>
+      <w:proofErr w:type="spellEnd"/>
       <w:r>
         <w:rPr>
           <w:rFonts w:ascii="Consolas" w:hAnsi="Consolas" w:cs="Consolas"/>
@@ -6266,6 +6817,7 @@
         </w:rPr>
         <w:t>(</w:t>
       </w:r>
+      <w:proofErr w:type="spellStart"/>
       <w:r>
         <w:rPr>
           <w:rFonts w:ascii="Consolas" w:hAnsi="Consolas" w:cs="Consolas"/>
@@ -6275,6 +6827,7 @@
         </w:rPr>
         <w:t>käyttäjä_id</w:t>
       </w:r>
+      <w:proofErr w:type="spellEnd"/>
       <w:r>
         <w:rPr>
           <w:rFonts w:ascii="Consolas" w:hAnsi="Consolas" w:cs="Consolas"/>
@@ -6320,6 +6873,7 @@
         </w:rPr>
         <w:t>(</w:t>
       </w:r>
+      <w:proofErr w:type="spellStart"/>
       <w:r>
         <w:rPr>
           <w:rFonts w:ascii="Consolas" w:hAnsi="Consolas" w:cs="Consolas"/>
@@ -6329,6 +6883,7 @@
         </w:rPr>
         <w:t>käyttäjä_id</w:t>
       </w:r>
+      <w:proofErr w:type="spellEnd"/>
       <w:r>
         <w:rPr>
           <w:rFonts w:ascii="Consolas" w:hAnsi="Consolas" w:cs="Consolas"/>
@@ -6389,6 +6944,7 @@
         </w:rPr>
         <w:t>(</w:t>
       </w:r>
+      <w:proofErr w:type="spellStart"/>
       <w:r>
         <w:rPr>
           <w:rFonts w:ascii="Consolas" w:hAnsi="Consolas" w:cs="Consolas"/>
@@ -6398,6 +6954,7 @@
         </w:rPr>
         <w:t>tehtävä_id</w:t>
       </w:r>
+      <w:proofErr w:type="spellEnd"/>
       <w:r>
         <w:rPr>
           <w:rFonts w:ascii="Consolas" w:hAnsi="Consolas" w:cs="Consolas"/>
@@ -6443,6 +7000,7 @@
         </w:rPr>
         <w:t>(</w:t>
       </w:r>
+      <w:proofErr w:type="spellStart"/>
       <w:r>
         <w:rPr>
           <w:rFonts w:ascii="Consolas" w:hAnsi="Consolas" w:cs="Consolas"/>
@@ -6452,6 +7010,7 @@
         </w:rPr>
         <w:t>tehtävä_id</w:t>
       </w:r>
+      <w:proofErr w:type="spellEnd"/>
       <w:r>
         <w:rPr>
           <w:rFonts w:ascii="Consolas" w:hAnsi="Consolas" w:cs="Consolas"/>
@@ -6528,12 +7087,12 @@
       <w:pPr>
         <w:pStyle w:val="Otsikko1"/>
       </w:pPr>
-      <w:bookmarkStart w:id="9" w:name="_Toc40866156"/>
+      <w:bookmarkStart w:id="10" w:name="_Toc40866156"/>
       <w:r>
         <w:lastRenderedPageBreak/>
         <w:t>Luokkakaaviot</w:t>
       </w:r>
-      <w:bookmarkEnd w:id="9"/>
+      <w:bookmarkEnd w:id="10"/>
     </w:p>
     <w:p>
       <w:r>
@@ -6610,11 +7169,11 @@
       <w:pPr>
         <w:pStyle w:val="Otsikko2"/>
       </w:pPr>
-      <w:bookmarkStart w:id="10" w:name="_Toc40866157"/>
+      <w:bookmarkStart w:id="11" w:name="_Toc40866157"/>
       <w:r>
         <w:t>Luokat</w:t>
       </w:r>
-      <w:bookmarkEnd w:id="10"/>
+      <w:bookmarkEnd w:id="11"/>
     </w:p>
     <w:p/>
     <w:p>
@@ -6682,7 +7241,15 @@
         </w:numPr>
       </w:pPr>
       <w:r>
-        <w:t>Käyttäjien ja adminin tiedot</w:t>
+        <w:t xml:space="preserve">Käyttäjien ja </w:t>
+      </w:r>
+      <w:proofErr w:type="spellStart"/>
+      <w:r>
+        <w:t>adminin</w:t>
+      </w:r>
+      <w:proofErr w:type="spellEnd"/>
+      <w:r>
+        <w:t xml:space="preserve"> tiedot</w:t>
       </w:r>
     </w:p>
     <w:p>
@@ -6693,8 +7260,13 @@
           <w:numId w:val="16"/>
         </w:numPr>
       </w:pPr>
-      <w:r>
-        <w:t>Adminin erotus käyttäjästä</w:t>
+      <w:proofErr w:type="spellStart"/>
+      <w:r>
+        <w:t>Adminin</w:t>
+      </w:r>
+      <w:proofErr w:type="spellEnd"/>
+      <w:r>
+        <w:t xml:space="preserve"> erotus käyttäjästä</w:t>
       </w:r>
     </w:p>
     <w:p>
@@ -6745,6 +7317,7 @@
           <w:u w:val="single"/>
         </w:rPr>
       </w:pPr>
+      <w:proofErr w:type="spellStart"/>
       <w:r>
         <w:rPr>
           <w:b/>
@@ -6752,6 +7325,7 @@
         </w:rPr>
         <w:t>ValitutTehtävät</w:t>
       </w:r>
+      <w:proofErr w:type="spellEnd"/>
     </w:p>
     <w:p>
       <w:pPr>
@@ -6786,11 +7360,11 @@
       <w:pPr>
         <w:pStyle w:val="Otsikko2"/>
       </w:pPr>
-      <w:bookmarkStart w:id="11" w:name="_Toc40866158"/>
+      <w:bookmarkStart w:id="12" w:name="_Toc40866158"/>
       <w:r>
         <w:t>Metodit</w:t>
       </w:r>
-      <w:bookmarkEnd w:id="11"/>
+      <w:bookmarkEnd w:id="12"/>
     </w:p>
     <w:p>
       <w:pPr>
@@ -6809,12 +7383,46 @@
           <w:u w:val="single"/>
         </w:rPr>
       </w:pPr>
+      <w:proofErr w:type="spellStart"/>
+      <w:proofErr w:type="gramStart"/>
       <w:r>
         <w:rPr>
           <w:b/>
           <w:u w:val="single"/>
         </w:rPr>
-        <w:t>Autherize() (Login)</w:t>
+        <w:t>Autherize</w:t>
+      </w:r>
+      <w:proofErr w:type="spellEnd"/>
+      <w:r>
+        <w:rPr>
+          <w:b/>
+          <w:u w:val="single"/>
+        </w:rPr>
+        <w:t>(</w:t>
+      </w:r>
+      <w:proofErr w:type="gramEnd"/>
+      <w:r>
+        <w:rPr>
+          <w:b/>
+          <w:u w:val="single"/>
+        </w:rPr>
+        <w:t>) (</w:t>
+      </w:r>
+      <w:proofErr w:type="spellStart"/>
+      <w:r>
+        <w:rPr>
+          <w:b/>
+          <w:u w:val="single"/>
+        </w:rPr>
+        <w:t>Login</w:t>
+      </w:r>
+      <w:proofErr w:type="spellEnd"/>
+      <w:r>
+        <w:rPr>
+          <w:b/>
+          <w:u w:val="single"/>
+        </w:rPr>
+        <w:t>)</w:t>
       </w:r>
     </w:p>
     <w:p>
@@ -6855,12 +7463,30 @@
           <w:u w:val="single"/>
         </w:rPr>
       </w:pPr>
+      <w:proofErr w:type="spellStart"/>
+      <w:proofErr w:type="gramStart"/>
       <w:r>
         <w:rPr>
           <w:b/>
           <w:u w:val="single"/>
         </w:rPr>
-        <w:t>LogOut()</w:t>
+        <w:t>LogOut</w:t>
+      </w:r>
+      <w:proofErr w:type="spellEnd"/>
+      <w:r>
+        <w:rPr>
+          <w:b/>
+          <w:u w:val="single"/>
+        </w:rPr>
+        <w:t>(</w:t>
+      </w:r>
+      <w:proofErr w:type="gramEnd"/>
+      <w:r>
+        <w:rPr>
+          <w:b/>
+          <w:u w:val="single"/>
+        </w:rPr>
+        <w:t>)</w:t>
       </w:r>
     </w:p>
     <w:p>
@@ -6883,12 +7509,30 @@
           <w:u w:val="single"/>
         </w:rPr>
       </w:pPr>
+      <w:proofErr w:type="spellStart"/>
+      <w:proofErr w:type="gramStart"/>
       <w:r>
         <w:rPr>
           <w:b/>
           <w:u w:val="single"/>
         </w:rPr>
-        <w:t>LoggedOut()</w:t>
+        <w:t>LoggedOut</w:t>
+      </w:r>
+      <w:proofErr w:type="spellEnd"/>
+      <w:r>
+        <w:rPr>
+          <w:b/>
+          <w:u w:val="single"/>
+        </w:rPr>
+        <w:t>(</w:t>
+      </w:r>
+      <w:proofErr w:type="gramEnd"/>
+      <w:r>
+        <w:rPr>
+          <w:b/>
+          <w:u w:val="single"/>
+        </w:rPr>
+        <w:t>)</w:t>
       </w:r>
     </w:p>
     <w:p>
@@ -6926,12 +7570,30 @@
           <w:u w:val="single"/>
         </w:rPr>
       </w:pPr>
+      <w:proofErr w:type="spellStart"/>
+      <w:proofErr w:type="gramStart"/>
       <w:r>
         <w:rPr>
           <w:b/>
           <w:u w:val="single"/>
         </w:rPr>
-        <w:t>Create()</w:t>
+        <w:t>Create</w:t>
+      </w:r>
+      <w:proofErr w:type="spellEnd"/>
+      <w:r>
+        <w:rPr>
+          <w:b/>
+          <w:u w:val="single"/>
+        </w:rPr>
+        <w:t>(</w:t>
+      </w:r>
+      <w:proofErr w:type="gramEnd"/>
+      <w:r>
+        <w:rPr>
+          <w:b/>
+          <w:u w:val="single"/>
+        </w:rPr>
+        <w:t>)</w:t>
       </w:r>
       <w:r>
         <w:rPr>
@@ -6987,12 +7649,30 @@
           <w:u w:val="single"/>
         </w:rPr>
       </w:pPr>
+      <w:proofErr w:type="spellStart"/>
+      <w:proofErr w:type="gramStart"/>
       <w:r>
         <w:rPr>
           <w:b/>
           <w:u w:val="single"/>
         </w:rPr>
-        <w:t>GetList()</w:t>
+        <w:t>GetList</w:t>
+      </w:r>
+      <w:proofErr w:type="spellEnd"/>
+      <w:r>
+        <w:rPr>
+          <w:b/>
+          <w:u w:val="single"/>
+        </w:rPr>
+        <w:t>(</w:t>
+      </w:r>
+      <w:proofErr w:type="gramEnd"/>
+      <w:r>
+        <w:rPr>
+          <w:b/>
+          <w:u w:val="single"/>
+        </w:rPr>
+        <w:t>)</w:t>
       </w:r>
     </w:p>
     <w:p>
@@ -7015,19 +7695,69 @@
           <w:u w:val="single"/>
         </w:rPr>
       </w:pPr>
+      <w:proofErr w:type="spellStart"/>
+      <w:proofErr w:type="gramStart"/>
       <w:r>
         <w:rPr>
           <w:b/>
           <w:u w:val="single"/>
         </w:rPr>
-        <w:t>GetSingleGroup(), GetSingleEvent(), GetSingle</w:t>
-      </w:r>
+        <w:t>GetSingleGroup</w:t>
+      </w:r>
+      <w:proofErr w:type="spellEnd"/>
       <w:r>
         <w:rPr>
           <w:b/>
           <w:u w:val="single"/>
         </w:rPr>
-        <w:t>Gategory()</w:t>
+        <w:t>(</w:t>
+      </w:r>
+      <w:proofErr w:type="gramEnd"/>
+      <w:r>
+        <w:rPr>
+          <w:b/>
+          <w:u w:val="single"/>
+        </w:rPr>
+        <w:t xml:space="preserve">), </w:t>
+      </w:r>
+      <w:proofErr w:type="spellStart"/>
+      <w:r>
+        <w:rPr>
+          <w:b/>
+          <w:u w:val="single"/>
+        </w:rPr>
+        <w:t>GetSingleEvent</w:t>
+      </w:r>
+      <w:proofErr w:type="spellEnd"/>
+      <w:r>
+        <w:rPr>
+          <w:b/>
+          <w:u w:val="single"/>
+        </w:rPr>
+        <w:t xml:space="preserve">(), </w:t>
+      </w:r>
+      <w:proofErr w:type="spellStart"/>
+      <w:r>
+        <w:rPr>
+          <w:b/>
+          <w:u w:val="single"/>
+        </w:rPr>
+        <w:t>GetSingle</w:t>
+      </w:r>
+      <w:r>
+        <w:rPr>
+          <w:b/>
+          <w:u w:val="single"/>
+        </w:rPr>
+        <w:t>Gategory</w:t>
+      </w:r>
+      <w:proofErr w:type="spellEnd"/>
+      <w:r>
+        <w:rPr>
+          <w:b/>
+          <w:u w:val="single"/>
+        </w:rPr>
+        <w:t>()</w:t>
       </w:r>
     </w:p>
     <w:p>
@@ -7056,12 +7786,21 @@
           <w:u w:val="single"/>
         </w:rPr>
       </w:pPr>
+      <w:proofErr w:type="gramStart"/>
       <w:r>
         <w:rPr>
           <w:b/>
           <w:u w:val="single"/>
         </w:rPr>
-        <w:t>Update()</w:t>
+        <w:t>Update(</w:t>
+      </w:r>
+      <w:proofErr w:type="gramEnd"/>
+      <w:r>
+        <w:rPr>
+          <w:b/>
+          <w:u w:val="single"/>
+        </w:rPr>
+        <w:t>)</w:t>
       </w:r>
     </w:p>
     <w:p>
@@ -7085,12 +7824,30 @@
           <w:u w:val="single"/>
         </w:rPr>
       </w:pPr>
+      <w:proofErr w:type="spellStart"/>
+      <w:proofErr w:type="gramStart"/>
       <w:r>
         <w:rPr>
           <w:b/>
           <w:u w:val="single"/>
         </w:rPr>
-        <w:t>Delete()</w:t>
+        <w:t>Delete</w:t>
+      </w:r>
+      <w:proofErr w:type="spellEnd"/>
+      <w:r>
+        <w:rPr>
+          <w:b/>
+          <w:u w:val="single"/>
+        </w:rPr>
+        <w:t>(</w:t>
+      </w:r>
+      <w:proofErr w:type="gramEnd"/>
+      <w:r>
+        <w:rPr>
+          <w:b/>
+          <w:u w:val="single"/>
+        </w:rPr>
+        <w:t>)</w:t>
       </w:r>
     </w:p>
     <w:p>
@@ -7120,11 +7877,11 @@
       <w:pPr>
         <w:pStyle w:val="Otsikko1"/>
       </w:pPr>
-      <w:bookmarkStart w:id="12" w:name="_Toc40866159"/>
+      <w:bookmarkStart w:id="13" w:name="_Toc40866159"/>
       <w:r>
         <w:t>CRUD-taulukko</w:t>
       </w:r>
-      <w:bookmarkEnd w:id="12"/>
+      <w:bookmarkEnd w:id="13"/>
     </w:p>
     <w:p>
       <w:pPr>
@@ -7147,7 +7904,15 @@
         </w:numPr>
       </w:pPr>
       <w:r>
-        <w:t>Käyttötapaus vrs. luokka</w:t>
+        <w:t xml:space="preserve">Käyttötapaus </w:t>
+      </w:r>
+      <w:proofErr w:type="spellStart"/>
+      <w:r>
+        <w:t>vrs</w:t>
+      </w:r>
+      <w:proofErr w:type="spellEnd"/>
+      <w:r>
+        <w:t>. luokka</w:t>
       </w:r>
     </w:p>
     <w:p>
@@ -7259,7 +8024,37 @@
         <w:rPr>
           <w:lang w:val="en-GB"/>
         </w:rPr>
-        <w:t xml:space="preserve">C=Create, R=Read,U=Update,D=Delete  </w:t>
+        <w:t>C=Create, R=</w:t>
+      </w:r>
+      <w:proofErr w:type="spellStart"/>
+      <w:proofErr w:type="gramStart"/>
+      <w:r>
+        <w:rPr>
+          <w:lang w:val="en-GB"/>
+        </w:rPr>
+        <w:t>Read,U</w:t>
+      </w:r>
+      <w:proofErr w:type="spellEnd"/>
+      <w:proofErr w:type="gramEnd"/>
+      <w:r>
+        <w:rPr>
+          <w:lang w:val="en-GB"/>
+        </w:rPr>
+        <w:t>=</w:t>
+      </w:r>
+      <w:proofErr w:type="spellStart"/>
+      <w:r>
+        <w:rPr>
+          <w:lang w:val="en-GB"/>
+        </w:rPr>
+        <w:t>Update,D</w:t>
+      </w:r>
+      <w:proofErr w:type="spellEnd"/>
+      <w:r>
+        <w:rPr>
+          <w:lang w:val="en-GB"/>
+        </w:rPr>
+        <w:t xml:space="preserve">=Delete  </w:t>
       </w:r>
     </w:p>
     <w:p>
@@ -7365,7 +8160,7 @@
                     </wp:anchor>
                   </w:drawing>
                 </mc:Choice>
-                <mc:Fallback xmlns:a="http://schemas.openxmlformats.org/drawingml/2006/main" xmlns:pic="http://schemas.openxmlformats.org/drawingml/2006/picture" xmlns:a14="http://schemas.microsoft.com/office/drawing/2010/main">
+                <mc:Fallback xmlns:a14="http://schemas.microsoft.com/office/drawing/2010/main" xmlns:pic="http://schemas.openxmlformats.org/drawingml/2006/picture" xmlns:a="http://schemas.openxmlformats.org/drawingml/2006/main">
                   <w:pict w14:anchorId="3653D850">
                     <v:line id="Suora yhdysviiva 17" style="position:absolute;z-index:251658244;visibility:visible;mso-wrap-style:square;mso-wrap-distance-left:9pt;mso-wrap-distance-top:0;mso-wrap-distance-right:9pt;mso-wrap-distance-bottom:0;mso-position-horizontal:absolute;mso-position-horizontal-relative:text;mso-position-vertical:absolute;mso-position-vertical-relative:text" o:spid="_x0000_s1026" strokecolor="white [3212]" strokeweight="1pt" from="-3.6pt,.85pt" to="81.9pt,20.65pt" w14:anchorId="14558E09" o:gfxdata="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">
                       <v:stroke joinstyle="miter"/>
@@ -7388,13 +8183,31 @@
               </w:rPr>
               <w:t xml:space="preserve">  </w:t>
             </w:r>
+            <w:proofErr w:type="spellStart"/>
             <w:r>
               <w:rPr>
                 <w:sz w:val="18"/>
                 <w:lang w:val="en-GB"/>
               </w:rPr>
-              <w:t>Luokka Käyttötapaus</w:t>
-            </w:r>
+              <w:t>Luokka</w:t>
+            </w:r>
+            <w:proofErr w:type="spellEnd"/>
+            <w:r>
+              <w:rPr>
+                <w:sz w:val="18"/>
+                <w:lang w:val="en-GB"/>
+              </w:rPr>
+              <w:t xml:space="preserve"> </w:t>
+            </w:r>
+            <w:proofErr w:type="spellStart"/>
+            <w:r>
+              <w:rPr>
+                <w:sz w:val="18"/>
+                <w:lang w:val="en-GB"/>
+              </w:rPr>
+              <w:t>Käyttötapaus</w:t>
+            </w:r>
+            <w:proofErr w:type="spellEnd"/>
           </w:p>
         </w:tc>
         <w:tc>
@@ -7413,6 +8226,7 @@
                 <w:lang w:val="en-GB"/>
               </w:rPr>
             </w:pPr>
+            <w:proofErr w:type="spellStart"/>
             <w:r>
               <w:rPr>
                 <w:sz w:val="18"/>
@@ -7420,6 +8234,7 @@
               </w:rPr>
               <w:t>Asiakas</w:t>
             </w:r>
+            <w:proofErr w:type="spellEnd"/>
           </w:p>
         </w:tc>
         <w:tc>
@@ -7438,6 +8253,7 @@
                 <w:lang w:val="en-GB"/>
               </w:rPr>
             </w:pPr>
+            <w:proofErr w:type="spellStart"/>
             <w:r>
               <w:rPr>
                 <w:sz w:val="18"/>
@@ -7445,6 +8261,7 @@
               </w:rPr>
               <w:t>Asiakas-kategoria</w:t>
             </w:r>
+            <w:proofErr w:type="spellEnd"/>
           </w:p>
         </w:tc>
         <w:tc>
@@ -7463,6 +8280,7 @@
                 <w:lang w:val="en-GB"/>
               </w:rPr>
             </w:pPr>
+            <w:proofErr w:type="spellStart"/>
             <w:r>
               <w:rPr>
                 <w:sz w:val="18"/>
@@ -7470,6 +8288,7 @@
               </w:rPr>
               <w:t>Asiakas-ryhmä</w:t>
             </w:r>
+            <w:proofErr w:type="spellEnd"/>
           </w:p>
         </w:tc>
         <w:tc>
@@ -7488,6 +8307,7 @@
                 <w:lang w:val="en-GB"/>
               </w:rPr>
             </w:pPr>
+            <w:proofErr w:type="spellStart"/>
             <w:r>
               <w:rPr>
                 <w:sz w:val="18"/>
@@ -7495,6 +8315,7 @@
               </w:rPr>
               <w:t>Asiakas-tapahtuma</w:t>
             </w:r>
+            <w:proofErr w:type="spellEnd"/>
           </w:p>
         </w:tc>
         <w:tc>
@@ -7513,6 +8334,7 @@
                 <w:lang w:val="en-GB"/>
               </w:rPr>
             </w:pPr>
+            <w:proofErr w:type="spellStart"/>
             <w:r>
               <w:rPr>
                 <w:sz w:val="18"/>
@@ -7520,6 +8342,7 @@
               </w:rPr>
               <w:t>Raportti</w:t>
             </w:r>
+            <w:proofErr w:type="spellEnd"/>
           </w:p>
         </w:tc>
         <w:tc>
@@ -7537,6 +8360,7 @@
                 <w:lang w:val="en-GB"/>
               </w:rPr>
             </w:pPr>
+            <w:proofErr w:type="spellStart"/>
             <w:r>
               <w:rPr>
                 <w:sz w:val="18"/>
@@ -7544,6 +8368,7 @@
               </w:rPr>
               <w:t>Sähköposti</w:t>
             </w:r>
+            <w:proofErr w:type="spellEnd"/>
           </w:p>
         </w:tc>
       </w:tr>
@@ -7568,6 +8393,7 @@
                 <w:lang w:val="en-GB"/>
               </w:rPr>
             </w:pPr>
+            <w:proofErr w:type="spellStart"/>
             <w:r>
               <w:rPr>
                 <w:sz w:val="18"/>
@@ -7575,6 +8401,7 @@
               </w:rPr>
               <w:t>Asiakastiedot</w:t>
             </w:r>
+            <w:proofErr w:type="spellEnd"/>
           </w:p>
           <w:p>
             <w:pPr>
@@ -7585,6 +8412,7 @@
                 <w:lang w:val="en-GB"/>
               </w:rPr>
             </w:pPr>
+            <w:proofErr w:type="spellStart"/>
             <w:r>
               <w:rPr>
                 <w:sz w:val="18"/>
@@ -7592,6 +8420,7 @@
               </w:rPr>
               <w:t>ylläpito</w:t>
             </w:r>
+            <w:proofErr w:type="spellEnd"/>
           </w:p>
         </w:tc>
         <w:tc>
@@ -7792,6 +8621,7 @@
                 <w:lang w:val="en-GB"/>
               </w:rPr>
             </w:pPr>
+            <w:proofErr w:type="spellStart"/>
             <w:r>
               <w:rPr>
                 <w:sz w:val="18"/>
@@ -7799,6 +8629,7 @@
               </w:rPr>
               <w:t>Asiakaskategoria</w:t>
             </w:r>
+            <w:proofErr w:type="spellEnd"/>
           </w:p>
           <w:p>
             <w:pPr>
@@ -7808,6 +8639,7 @@
                 <w:lang w:val="en-GB"/>
               </w:rPr>
             </w:pPr>
+            <w:proofErr w:type="spellStart"/>
             <w:r>
               <w:rPr>
                 <w:bCs w:val="0"/>
@@ -7816,6 +8648,7 @@
               </w:rPr>
               <w:t>ylläpito</w:t>
             </w:r>
+            <w:proofErr w:type="spellEnd"/>
           </w:p>
         </w:tc>
         <w:tc>
@@ -7949,6 +8782,7 @@
                 <w:lang w:val="en-GB"/>
               </w:rPr>
             </w:pPr>
+            <w:proofErr w:type="spellStart"/>
             <w:r>
               <w:rPr>
                 <w:sz w:val="18"/>
@@ -7956,6 +8790,7 @@
               </w:rPr>
               <w:t>Asiakasryhmä</w:t>
             </w:r>
+            <w:proofErr w:type="spellEnd"/>
           </w:p>
           <w:p>
             <w:pPr>
@@ -7964,6 +8799,7 @@
                 <w:lang w:val="en-GB"/>
               </w:rPr>
             </w:pPr>
+            <w:proofErr w:type="spellStart"/>
             <w:r>
               <w:rPr>
                 <w:sz w:val="18"/>
@@ -7971,6 +8807,7 @@
               </w:rPr>
               <w:t>ylläpito</w:t>
             </w:r>
+            <w:proofErr w:type="spellEnd"/>
           </w:p>
         </w:tc>
         <w:tc>
@@ -8101,6 +8938,7 @@
                 <w:lang w:val="en-GB"/>
               </w:rPr>
             </w:pPr>
+            <w:proofErr w:type="spellStart"/>
             <w:r>
               <w:rPr>
                 <w:sz w:val="18"/>
@@ -8108,6 +8946,7 @@
               </w:rPr>
               <w:t>Asiakastapahtuma</w:t>
             </w:r>
+            <w:proofErr w:type="spellEnd"/>
           </w:p>
           <w:p>
             <w:pPr>
@@ -8116,6 +8955,7 @@
                 <w:lang w:val="en-GB"/>
               </w:rPr>
             </w:pPr>
+            <w:proofErr w:type="spellStart"/>
             <w:r>
               <w:rPr>
                 <w:sz w:val="18"/>
@@ -8123,6 +8963,7 @@
               </w:rPr>
               <w:t>ylläpito</w:t>
             </w:r>
+            <w:proofErr w:type="spellEnd"/>
           </w:p>
         </w:tc>
         <w:tc>
@@ -8256,13 +9097,31 @@
                 <w:lang w:val="en-GB"/>
               </w:rPr>
             </w:pPr>
+            <w:proofErr w:type="spellStart"/>
             <w:r>
               <w:rPr>
                 <w:sz w:val="18"/>
                 <w:lang w:val="en-GB"/>
               </w:rPr>
-              <w:t>Raportin ajaminen</w:t>
-            </w:r>
+              <w:t>Raportin</w:t>
+            </w:r>
+            <w:proofErr w:type="spellEnd"/>
+            <w:r>
+              <w:rPr>
+                <w:sz w:val="18"/>
+                <w:lang w:val="en-GB"/>
+              </w:rPr>
+              <w:t xml:space="preserve"> </w:t>
+            </w:r>
+            <w:proofErr w:type="spellStart"/>
+            <w:r>
+              <w:rPr>
+                <w:sz w:val="18"/>
+                <w:lang w:val="en-GB"/>
+              </w:rPr>
+              <w:t>ajaminen</w:t>
+            </w:r>
+            <w:proofErr w:type="spellEnd"/>
           </w:p>
           <w:p>
             <w:pPr>
@@ -8500,13 +9359,31 @@
                 <w:lang w:val="en-GB"/>
               </w:rPr>
             </w:pPr>
+            <w:proofErr w:type="spellStart"/>
             <w:r>
               <w:rPr>
                 <w:sz w:val="18"/>
                 <w:lang w:val="en-GB"/>
               </w:rPr>
-              <w:t>Sähköpostin lähettäminen</w:t>
-            </w:r>
+              <w:t>Sähköpostin</w:t>
+            </w:r>
+            <w:proofErr w:type="spellEnd"/>
+            <w:r>
+              <w:rPr>
+                <w:sz w:val="18"/>
+                <w:lang w:val="en-GB"/>
+              </w:rPr>
+              <w:t xml:space="preserve"> </w:t>
+            </w:r>
+            <w:proofErr w:type="spellStart"/>
+            <w:r>
+              <w:rPr>
+                <w:sz w:val="18"/>
+                <w:lang w:val="en-GB"/>
+              </w:rPr>
+              <w:t>lähettäminen</w:t>
+            </w:r>
+            <w:proofErr w:type="spellEnd"/>
           </w:p>
         </w:tc>
         <w:tc>
@@ -8636,15 +9513,31 @@
           <w:lang w:val="en-GB"/>
         </w:rPr>
       </w:pPr>
-      <w:bookmarkStart w:id="13" w:name="_Toc40866160"/>
+      <w:bookmarkStart w:id="14" w:name="_Toc40866160"/>
+      <w:proofErr w:type="spellStart"/>
       <w:r>
         <w:rPr>
           <w:lang w:val="en-GB"/>
         </w:rPr>
         <w:lastRenderedPageBreak/>
-        <w:t>Dokumentin versionhallinta</w:t>
-      </w:r>
-      <w:bookmarkEnd w:id="13"/>
+        <w:t>Dokumentin</w:t>
+      </w:r>
+      <w:proofErr w:type="spellEnd"/>
+      <w:r>
+        <w:rPr>
+          <w:lang w:val="en-GB"/>
+        </w:rPr>
+        <w:t xml:space="preserve"> </w:t>
+      </w:r>
+      <w:proofErr w:type="spellStart"/>
+      <w:r>
+        <w:rPr>
+          <w:lang w:val="en-GB"/>
+        </w:rPr>
+        <w:t>versionhallinta</w:t>
+      </w:r>
+      <w:bookmarkEnd w:id="14"/>
+      <w:proofErr w:type="spellEnd"/>
     </w:p>
     <w:p>
       <w:pPr>
@@ -8676,12 +9569,14 @@
                 <w:lang w:val="en-GB"/>
               </w:rPr>
             </w:pPr>
+            <w:proofErr w:type="spellStart"/>
             <w:r>
               <w:rPr>
                 <w:lang w:val="en-GB"/>
               </w:rPr>
               <w:t>Versio</w:t>
             </w:r>
+            <w:proofErr w:type="spellEnd"/>
           </w:p>
         </w:tc>
         <w:tc>
@@ -8694,12 +9589,14 @@
                 <w:lang w:val="en-GB"/>
               </w:rPr>
             </w:pPr>
+            <w:proofErr w:type="spellStart"/>
             <w:r>
               <w:rPr>
                 <w:lang w:val="en-GB"/>
               </w:rPr>
               <w:t>Pvm</w:t>
             </w:r>
+            <w:proofErr w:type="spellEnd"/>
           </w:p>
         </w:tc>
         <w:tc>
@@ -8712,12 +9609,14 @@
                 <w:lang w:val="en-GB"/>
               </w:rPr>
             </w:pPr>
+            <w:proofErr w:type="spellStart"/>
             <w:r>
               <w:rPr>
                 <w:lang w:val="en-GB"/>
               </w:rPr>
               <w:t>Muutos</w:t>
             </w:r>
+            <w:proofErr w:type="spellEnd"/>
           </w:p>
         </w:tc>
         <w:tc>
@@ -8730,12 +9629,14 @@
                 <w:lang w:val="en-GB"/>
               </w:rPr>
             </w:pPr>
+            <w:proofErr w:type="spellStart"/>
             <w:r>
               <w:rPr>
                 <w:lang w:val="en-GB"/>
               </w:rPr>
               <w:t>Tekijä</w:t>
             </w:r>
+            <w:proofErr w:type="spellEnd"/>
           </w:p>
         </w:tc>
       </w:tr>
@@ -8785,7 +9686,15 @@
               <w:t>Dokumentin luonti</w:t>
             </w:r>
             <w:r>
-              <w:t>, tietokannan er-malli</w:t>
+              <w:t xml:space="preserve">, tietokannan </w:t>
+            </w:r>
+            <w:proofErr w:type="spellStart"/>
+            <w:r>
+              <w:t>er</w:t>
+            </w:r>
+            <w:proofErr w:type="spellEnd"/>
+            <w:r>
+              <w:t>-malli</w:t>
             </w:r>
           </w:p>
         </w:tc>
@@ -8848,8 +9757,6 @@
             <w:r>
               <w:t>, luokat</w:t>
             </w:r>
-            <w:bookmarkStart w:id="14" w:name="_GoBack"/>
-            <w:bookmarkEnd w:id="14"/>
           </w:p>
         </w:tc>
         <w:tc>
@@ -9005,8 +9912,13 @@
       </w:rPr>
     </w:pPr>
     <w:r>
-      <w:t>Point Fight</w:t>
+      <w:t xml:space="preserve">Point </w:t>
     </w:r>
+    <w:proofErr w:type="spellStart"/>
+    <w:r>
+      <w:t>Fight</w:t>
+    </w:r>
+    <w:proofErr w:type="spellEnd"/>
     <w:r>
       <w:t xml:space="preserve"> </w:t>
     </w:r>
@@ -9114,6 +10026,7 @@
     <w:r>
       <w:tab/>
     </w:r>
+    <w:proofErr w:type="spellStart"/>
     <w:r>
       <w:rPr>
         <w:lang w:val="en-US"/>
@@ -9124,7 +10037,14 @@
       <w:rPr>
         <w:lang w:val="en-US"/>
       </w:rPr>
-      <w:t xml:space="preserve">sio </w:t>
+      <w:t>sio</w:t>
+    </w:r>
+    <w:proofErr w:type="spellEnd"/>
+    <w:r>
+      <w:rPr>
+        <w:lang w:val="en-US"/>
+      </w:rPr>
+      <w:t xml:space="preserve"> </w:t>
     </w:r>
     <w:r>
       <w:rPr>
@@ -9171,8 +10091,16 @@
       <w:rPr>
         <w:lang w:val="en-US"/>
       </w:rPr>
-      <w:t>-tiimi</w:t>
+      <w:t>-</w:t>
     </w:r>
+    <w:proofErr w:type="spellStart"/>
+    <w:r>
+      <w:rPr>
+        <w:lang w:val="en-US"/>
+      </w:rPr>
+      <w:t>tiimi</w:t>
+    </w:r>
+    <w:proofErr w:type="spellEnd"/>
     <w:r>
       <w:rPr>
         <w:lang w:val="en-US"/>
@@ -9185,11 +10113,19 @@
       </w:rPr>
       <w:tab/>
     </w:r>
+    <w:proofErr w:type="spellStart"/>
     <w:r>
       <w:rPr>
         <w:lang w:val="en-US"/>
       </w:rPr>
-      <w:t xml:space="preserve">Päivitetty </w:t>
+      <w:t>Päivitetty</w:t>
+    </w:r>
+    <w:proofErr w:type="spellEnd"/>
+    <w:r>
+      <w:rPr>
+        <w:lang w:val="en-US"/>
+      </w:rPr>
+      <w:t xml:space="preserve"> </w:t>
     </w:r>
     <w:r>
       <w:rPr>
@@ -12572,6 +13508,15 @@
 </file>
 
 <file path=customXml/item3.xml><?xml version="1.0" encoding="utf-8"?>
+<?mso-contentType ?>
+<FormTemplates xmlns="http://schemas.microsoft.com/sharepoint/v3/contenttype/forms">
+  <Display>DocumentLibraryForm</Display>
+  <Edit>DocumentLibraryForm</Edit>
+  <New>DocumentLibraryForm</New>
+</FormTemplates>
+</file>
+
+<file path=customXml/item4.xml><?xml version="1.0" encoding="utf-8"?>
 <ct:contentTypeSchema xmlns:ct="http://schemas.microsoft.com/office/2006/metadata/contentType" xmlns:ma="http://schemas.microsoft.com/office/2006/metadata/properties/metaAttributes" ct:_="" ma:_="" ma:contentTypeName="Asiakirja" ma:contentTypeID="0x0101007224E9EE5B3BF94C806FF09039891060" ma:contentTypeVersion="6" ma:contentTypeDescription="Luo uusi asiakirja." ma:contentTypeScope="" ma:versionID="3e27591f2678635d285da64c2a7aad9e">
   <xsd:schema xmlns:xsd="http://www.w3.org/2001/XMLSchema" xmlns:xs="http://www.w3.org/2001/XMLSchema" xmlns:p="http://schemas.microsoft.com/office/2006/metadata/properties" xmlns:ns2="aec78b04-9439-499f-911c-68c5b1e9ccff" targetNamespace="http://schemas.microsoft.com/office/2006/metadata/properties" ma:root="true" ma:fieldsID="79be787e91dac9966e20cd4a195ad7e2" ns2:_="">
     <xsd:import namespace="aec78b04-9439-499f-911c-68c5b1e9ccff"/>
@@ -12729,15 +13674,6 @@
 </ct:contentTypeSchema>
 </file>
 
-<file path=customXml/item4.xml><?xml version="1.0" encoding="utf-8"?>
-<?mso-contentType ?>
-<FormTemplates xmlns="http://schemas.microsoft.com/sharepoint/v3/contenttype/forms">
-  <Display>DocumentLibraryForm</Display>
-  <Edit>DocumentLibraryForm</Edit>
-  <New>DocumentLibraryForm</New>
-</FormTemplates>
-</file>
-
 <file path=customXml/item5.xml><?xml version="1.0" encoding="utf-8"?>
 <b:Sources xmlns:b="http://schemas.openxmlformats.org/officeDocument/2006/bibliography" xmlns="http://schemas.openxmlformats.org/officeDocument/2006/bibliography" SelectedStyle="\APASixthEditionOfficeOnline.xsl" StyleName="APA" Version="6"/>
 </file>
@@ -12760,6 +13696,14 @@
 </file>
 
 <file path=customXml/itemProps3.xml><?xml version="1.0" encoding="utf-8"?>
+<ds:datastoreItem xmlns:ds="http://schemas.openxmlformats.org/officeDocument/2006/customXml" ds:itemID="{EE461DC4-3E2B-4FBC-9EFD-AD12EC5F9A34}">
+  <ds:schemaRefs>
+    <ds:schemaRef ds:uri="http://schemas.microsoft.com/sharepoint/v3/contenttype/forms"/>
+  </ds:schemaRefs>
+</ds:datastoreItem>
+</file>
+
+<file path=customXml/itemProps4.xml><?xml version="1.0" encoding="utf-8"?>
 <ds:datastoreItem xmlns:ds="http://schemas.openxmlformats.org/officeDocument/2006/customXml" ds:itemID="{3DA3BF7D-A487-4E0C-93A1-821F956325D7}">
   <ds:schemaRefs>
     <ds:schemaRef ds:uri="http://schemas.microsoft.com/office/2006/metadata/contentType"/>
@@ -12777,16 +13721,8 @@
 </ds:datastoreItem>
 </file>
 
-<file path=customXml/itemProps4.xml><?xml version="1.0" encoding="utf-8"?>
-<ds:datastoreItem xmlns:ds="http://schemas.openxmlformats.org/officeDocument/2006/customXml" ds:itemID="{EE461DC4-3E2B-4FBC-9EFD-AD12EC5F9A34}">
-  <ds:schemaRefs>
-    <ds:schemaRef ds:uri="http://schemas.microsoft.com/sharepoint/v3/contenttype/forms"/>
-  </ds:schemaRefs>
-</ds:datastoreItem>
-</file>
-
 <file path=customXml/itemProps5.xml><?xml version="1.0" encoding="utf-8"?>
-<ds:datastoreItem xmlns:ds="http://schemas.openxmlformats.org/officeDocument/2006/customXml" ds:itemID="{033A2684-5AE1-4BB7-AA91-2D294C272611}">
+<ds:datastoreItem xmlns:ds="http://schemas.openxmlformats.org/officeDocument/2006/customXml" ds:itemID="{B82B0513-C461-43A2-B0FD-072B9432CCBD}">
   <ds:schemaRefs>
     <ds:schemaRef ds:uri="http://schemas.openxmlformats.org/officeDocument/2006/bibliography"/>
   </ds:schemaRefs>

</xml_diff>